<commit_message>
Added pages for random news
</commit_message>
<xml_diff>
--- a/Requirement/Experiment1FullSurveyContent.docx
+++ b/Requirement/Experiment1FullSurveyContent.docx
@@ -1,6 +1,6 @@
 
 <file path=word/document.xml><?xml version="1.0" encoding="utf-8"?>
-<w:document xmlns:wpc="http://schemas.microsoft.com/office/word/2010/wordprocessingCanvas" xmlns:cx="http://schemas.microsoft.com/office/drawing/2014/chartex" xmlns:cx1="http://schemas.microsoft.com/office/drawing/2015/9/8/chartex" xmlns:cx2="http://schemas.microsoft.com/office/drawing/2015/10/21/chartex" xmlns:cx3="http://schemas.microsoft.com/office/drawing/2016/5/9/chartex" xmlns:cx4="http://schemas.microsoft.com/office/drawing/2016/5/10/chartex" xmlns:cx5="http://schemas.microsoft.com/office/drawing/2016/5/11/chartex" xmlns:cx6="http://schemas.microsoft.com/office/drawing/2016/5/12/chartex" xmlns:cx7="http://schemas.microsoft.com/office/drawing/2016/5/13/chartex" xmlns:cx8="http://schemas.microsoft.com/office/drawing/2016/5/14/chartex" xmlns:mc="http://schemas.openxmlformats.org/markup-compatibility/2006" xmlns:aink="http://schemas.microsoft.com/office/drawing/2016/ink" xmlns:am3d="http://schemas.microsoft.com/office/drawing/2017/model3d" xmlns:o="urn:schemas-microsoft-com:office:office" xmlns:r="http://schemas.openxmlformats.org/officeDocument/2006/relationships" xmlns:m="http://schemas.openxmlformats.org/officeDocument/2006/math" xmlns:v="urn:schemas-microsoft-com:vml" xmlns:wp14="http://schemas.microsoft.com/office/word/2010/wordprocessingDrawing" xmlns:wp="http://schemas.openxmlformats.org/drawingml/2006/wordprocessingDrawing" xmlns:w10="urn:schemas-microsoft-com:office:word" xmlns:w="http://schemas.openxmlformats.org/wordprocessingml/2006/main" xmlns:w14="http://schemas.microsoft.com/office/word/2010/wordml" xmlns:w15="http://schemas.microsoft.com/office/word/2012/wordml" xmlns:w16cid="http://schemas.microsoft.com/office/word/2016/wordml/cid" xmlns:w16se="http://schemas.microsoft.com/office/word/2015/wordml/symex" xmlns:wpg="http://schemas.microsoft.com/office/word/2010/wordprocessingGroup" xmlns:wpi="http://schemas.microsoft.com/office/word/2010/wordprocessingInk" xmlns:wne="http://schemas.microsoft.com/office/word/2006/wordml" xmlns:wps="http://schemas.microsoft.com/office/word/2010/wordprocessingShape" mc:Ignorable="w14 w15 w16se w16cid wp14">
+<w:document xmlns:wpc="http://schemas.microsoft.com/office/word/2010/wordprocessingCanvas" xmlns:cx="http://schemas.microsoft.com/office/drawing/2014/chartex" xmlns:cx1="http://schemas.microsoft.com/office/drawing/2015/9/8/chartex" xmlns:cx2="http://schemas.microsoft.com/office/drawing/2015/10/21/chartex" xmlns:cx3="http://schemas.microsoft.com/office/drawing/2016/5/9/chartex" xmlns:cx4="http://schemas.microsoft.com/office/drawing/2016/5/10/chartex" xmlns:cx5="http://schemas.microsoft.com/office/drawing/2016/5/11/chartex" xmlns:cx6="http://schemas.microsoft.com/office/drawing/2016/5/12/chartex" xmlns:cx7="http://schemas.microsoft.com/office/drawing/2016/5/13/chartex" xmlns:cx8="http://schemas.microsoft.com/office/drawing/2016/5/14/chartex" xmlns:mc="http://schemas.openxmlformats.org/markup-compatibility/2006" xmlns:aink="http://schemas.microsoft.com/office/drawing/2016/ink" xmlns:am3d="http://schemas.microsoft.com/office/drawing/2017/model3d" xmlns:o="urn:schemas-microsoft-com:office:office" xmlns:oel="http://schemas.microsoft.com/office/2019/extlst" xmlns:r="http://schemas.openxmlformats.org/officeDocument/2006/relationships" xmlns:m="http://schemas.openxmlformats.org/officeDocument/2006/math" xmlns:v="urn:schemas-microsoft-com:vml" xmlns:wp14="http://schemas.microsoft.com/office/word/2010/wordprocessingDrawing" xmlns:wp="http://schemas.openxmlformats.org/drawingml/2006/wordprocessingDrawing" xmlns:w10="urn:schemas-microsoft-com:office:word" xmlns:w="http://schemas.openxmlformats.org/wordprocessingml/2006/main" xmlns:w14="http://schemas.microsoft.com/office/word/2010/wordml" xmlns:w15="http://schemas.microsoft.com/office/word/2012/wordml" xmlns:w16cex="http://schemas.microsoft.com/office/word/2018/wordml/cex" xmlns:w16cid="http://schemas.microsoft.com/office/word/2016/wordml/cid" xmlns:w16="http://schemas.microsoft.com/office/word/2018/wordml" xmlns:w16du="http://schemas.microsoft.com/office/word/2023/wordml/word16du" xmlns:w16sdtdh="http://schemas.microsoft.com/office/word/2020/wordml/sdtdatahash" xmlns:w16sdtfl="http://schemas.microsoft.com/office/word/2024/wordml/sdtformatlock" xmlns:w16se="http://schemas.microsoft.com/office/word/2015/wordml/symex" xmlns:wpg="http://schemas.microsoft.com/office/word/2010/wordprocessingGroup" xmlns:wpi="http://schemas.microsoft.com/office/word/2010/wordprocessingInk" xmlns:wne="http://schemas.microsoft.com/office/word/2006/wordml" xmlns:wps="http://schemas.microsoft.com/office/word/2010/wordprocessingShape" mc:Ignorable="w14 w15 w16se w16cid w16 w16cex w16sdtdh w16sdtfl w16du wp14">
   <w:body>
     <w:p>
       <w:pPr>
@@ -20,6 +20,14 @@
         </w:rPr>
         <w:t>Page 1</w:t>
       </w:r>
+      <w:r>
+        <w:rPr>
+          <w:b/>
+          <w:color w:val="4472C4" w:themeColor="accent1"/>
+          <w:lang w:val="en-US"/>
+        </w:rPr>
+        <w:t xml:space="preserve"> Done</w:t>
+      </w:r>
     </w:p>
     <w:p>
       <w:pPr>
@@ -45,6 +53,12 @@
         </w:rPr>
         <w:t xml:space="preserve"> (first)</w:t>
       </w:r>
+      <w:r>
+        <w:rPr>
+          <w:lang w:val="en-US"/>
+        </w:rPr>
+        <w:t xml:space="preserve"> done!</w:t>
+      </w:r>
     </w:p>
     <w:p>
       <w:pPr>
@@ -64,8 +78,12 @@
         </w:rPr>
         <w:t xml:space="preserve"> (second)</w:t>
       </w:r>
-      <w:bookmarkStart w:id="0" w:name="_GoBack"/>
-      <w:bookmarkEnd w:id="0"/>
+      <w:r>
+        <w:rPr>
+          <w:lang w:val="en-US"/>
+        </w:rPr>
+        <w:t xml:space="preserve"> Done</w:t>
+      </w:r>
     </w:p>
     <w:p>
       <w:pPr>
@@ -113,6 +131,14 @@
           <w:lang w:val="en-US"/>
         </w:rPr>
         <w:t>2</w:t>
+      </w:r>
+      <w:r>
+        <w:rPr>
+          <w:b/>
+          <w:color w:val="4472C4" w:themeColor="accent1"/>
+          <w:lang w:val="en-US"/>
+        </w:rPr>
+        <w:t xml:space="preserve"> Done</w:t>
       </w:r>
     </w:p>
     <w:p>
@@ -484,7 +510,7 @@
                 <v:stroke joinstyle="miter"/>
                 <v:path gradientshapeok="t" o:connecttype="rect"/>
               </v:shapetype>
-              <v:shape id="Text Box 5" o:spid="_x0000_s1026" type="#_x0000_t202" style="position:absolute;left:0;text-align:left;margin-left:202.65pt;margin-top:23.65pt;width:51.6pt;height:21.5pt;z-index:251659264;visibility:visible;mso-wrap-style:square;mso-height-percent:0;mso-wrap-distance-left:9pt;mso-wrap-distance-top:0;mso-wrap-distance-right:9pt;mso-wrap-distance-bottom:0;mso-position-horizontal:absolute;mso-position-horizontal-relative:text;mso-position-vertical:absolute;mso-position-vertical-relative:text;mso-height-percent:0;mso-height-relative:margin;v-text-anchor:top" o:gfxdata="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" fillcolor="white [3201]" strokeweight=".5pt">
+              <v:shape id="Text Box 5" o:spid="_x0000_s1026" type="#_x0000_t202" style="position:absolute;left:0;text-align:left;margin-left:202.65pt;margin-top:23.65pt;width:51.6pt;height:21.5pt;z-index:251659264;visibility:visible;mso-wrap-style:square;mso-height-percent:0;mso-wrap-distance-left:9pt;mso-wrap-distance-top:0;mso-wrap-distance-right:9pt;mso-wrap-distance-bottom:0;mso-position-horizontal:absolute;mso-position-horizontal-relative:text;mso-position-vertical:absolute;mso-position-vertical-relative:text;mso-height-percent:0;mso-height-relative:margin;v-text-anchor:top" o:gfxdata="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" fillcolor="white [3201]" strokeweight=".5pt">
                 <v:textbox>
                   <w:txbxContent>
                     <w:p>
@@ -539,7 +565,7 @@
           <w:lang w:val="en-US"/>
         </w:rPr>
       </w:pPr>
-      <w:commentRangeStart w:id="1"/>
+      <w:commentRangeStart w:id="0"/>
       <w:r>
         <w:rPr>
           <w:b/>
@@ -547,7 +573,7 @@
           <w:lang w:val="en-US"/>
         </w:rPr>
         <w:lastRenderedPageBreak/>
-        <w:t>Page 3</w:t>
+        <w:t xml:space="preserve">Page </w:t>
       </w:r>
       <w:r>
         <w:rPr>
@@ -555,557 +581,30 @@
           <w:color w:val="4472C4" w:themeColor="accent1"/>
           <w:lang w:val="en-US"/>
         </w:rPr>
-        <w:t xml:space="preserve"> Demographic</w:t>
-      </w:r>
-      <w:commentRangeEnd w:id="1"/>
+        <w:t>3</w:t>
+      </w:r>
+      <w:r>
+        <w:rPr>
+          <w:b/>
+          <w:color w:val="4472C4" w:themeColor="accent1"/>
+          <w:lang w:val="en-US"/>
+        </w:rPr>
+        <w:t xml:space="preserve"> Attention check</w:t>
+      </w:r>
+      <w:commentRangeEnd w:id="0"/>
       <w:r>
         <w:rPr>
           <w:rStyle w:val="CommentReference"/>
         </w:rPr>
-        <w:commentReference w:id="1"/>
-      </w:r>
-    </w:p>
-    <w:p>
-      <w:pPr>
-        <w:spacing w:line="276" w:lineRule="auto"/>
-        <w:jc w:val="both"/>
-        <w:rPr>
-          <w:lang w:val="en-US"/>
-        </w:rPr>
-      </w:pPr>
-    </w:p>
-    <w:p>
-      <w:pPr>
-        <w:spacing w:line="276" w:lineRule="auto"/>
-        <w:jc w:val="both"/>
-        <w:rPr>
-          <w:lang w:val="en-US"/>
-        </w:rPr>
-      </w:pPr>
-    </w:p>
-    <w:p>
-      <w:pPr>
-        <w:spacing w:line="276" w:lineRule="auto"/>
-        <w:jc w:val="both"/>
-        <w:rPr>
-          <w:lang w:val="en-US"/>
-        </w:rPr>
-      </w:pPr>
-      <w:r>
-        <w:rPr>
-          <w:lang w:val="en-US"/>
-        </w:rPr>
-        <w:t>Please indicate your gender</w:t>
-      </w:r>
-    </w:p>
-    <w:p>
-      <w:pPr>
-        <w:pStyle w:val="ListParagraph"/>
-        <w:numPr>
-          <w:ilvl w:val="0"/>
-          <w:numId w:val="2"/>
-        </w:numPr>
-        <w:spacing w:line="276" w:lineRule="auto"/>
-        <w:jc w:val="both"/>
-        <w:rPr>
-          <w:lang w:val="en-US"/>
-        </w:rPr>
-      </w:pPr>
-      <w:r>
-        <w:rPr>
-          <w:lang w:val="en-US"/>
-        </w:rPr>
-        <w:t>Male</w:t>
-      </w:r>
-    </w:p>
-    <w:p>
-      <w:pPr>
-        <w:pStyle w:val="ListParagraph"/>
-        <w:numPr>
-          <w:ilvl w:val="0"/>
-          <w:numId w:val="2"/>
-        </w:numPr>
-        <w:spacing w:line="276" w:lineRule="auto"/>
-        <w:jc w:val="both"/>
-        <w:rPr>
-          <w:lang w:val="en-US"/>
-        </w:rPr>
-      </w:pPr>
-      <w:r>
-        <w:rPr>
-          <w:lang w:val="en-US"/>
-        </w:rPr>
-        <w:t>Female</w:t>
-      </w:r>
-    </w:p>
-    <w:p>
-      <w:pPr>
-        <w:spacing w:line="276" w:lineRule="auto"/>
-        <w:jc w:val="both"/>
-        <w:rPr>
-          <w:lang w:val="en-US"/>
-        </w:rPr>
-      </w:pPr>
-    </w:p>
-    <w:p>
-      <w:pPr>
-        <w:spacing w:line="276" w:lineRule="auto"/>
-        <w:jc w:val="both"/>
-        <w:rPr>
-          <w:lang w:val="en-US"/>
-        </w:rPr>
-      </w:pPr>
-    </w:p>
-    <w:p>
-      <w:pPr>
-        <w:spacing w:line="276" w:lineRule="auto"/>
-        <w:jc w:val="both"/>
-        <w:rPr>
-          <w:lang w:val="en-US"/>
-        </w:rPr>
-      </w:pPr>
-      <w:r>
-        <w:rPr>
-          <w:lang w:val="en-US"/>
-        </w:rPr>
-        <w:t>What is your age?</w:t>
-      </w:r>
-    </w:p>
-    <w:p>
-      <w:pPr>
-        <w:spacing w:line="276" w:lineRule="auto"/>
-        <w:jc w:val="both"/>
-        <w:rPr>
-          <w:lang w:val="en-US"/>
-        </w:rPr>
-      </w:pPr>
-    </w:p>
-    <w:p>
-      <w:pPr>
-        <w:spacing w:line="276" w:lineRule="auto"/>
-        <w:jc w:val="both"/>
-        <w:rPr>
-          <w:lang w:val="en-US"/>
-        </w:rPr>
-      </w:pPr>
-    </w:p>
-    <w:p>
-      <w:pPr>
-        <w:spacing w:line="276" w:lineRule="auto"/>
-        <w:jc w:val="both"/>
-        <w:rPr>
-          <w:lang w:val="en-US"/>
-        </w:rPr>
-      </w:pPr>
-      <w:r>
-        <w:rPr>
-          <w:lang w:val="en-US"/>
-        </w:rPr>
-        <w:t>Which education level below best describe yours?</w:t>
-      </w:r>
-    </w:p>
-    <w:p>
-      <w:pPr>
-        <w:pStyle w:val="ListParagraph"/>
-        <w:numPr>
-          <w:ilvl w:val="0"/>
-          <w:numId w:val="3"/>
-        </w:numPr>
-        <w:spacing w:line="276" w:lineRule="auto"/>
-        <w:jc w:val="both"/>
-        <w:rPr>
-          <w:lang w:val="en-US"/>
-        </w:rPr>
-      </w:pPr>
-      <w:r>
-        <w:rPr>
-          <w:lang w:val="en-US"/>
-        </w:rPr>
-        <w:t>High school graduation</w:t>
-      </w:r>
-    </w:p>
-    <w:p>
-      <w:pPr>
-        <w:pStyle w:val="ListParagraph"/>
-        <w:numPr>
-          <w:ilvl w:val="0"/>
-          <w:numId w:val="3"/>
-        </w:numPr>
-        <w:spacing w:line="276" w:lineRule="auto"/>
-        <w:jc w:val="both"/>
-        <w:rPr>
-          <w:lang w:val="en-US"/>
-        </w:rPr>
-      </w:pPr>
-      <w:r>
-        <w:rPr>
-          <w:lang w:val="en-US"/>
-        </w:rPr>
-        <w:t>Undergraduate degree</w:t>
-      </w:r>
-    </w:p>
-    <w:p>
-      <w:pPr>
-        <w:pStyle w:val="ListParagraph"/>
-        <w:numPr>
-          <w:ilvl w:val="0"/>
-          <w:numId w:val="3"/>
-        </w:numPr>
-        <w:spacing w:line="276" w:lineRule="auto"/>
-        <w:jc w:val="both"/>
-        <w:rPr>
-          <w:lang w:val="en-US"/>
-        </w:rPr>
-      </w:pPr>
-      <w:r>
-        <w:rPr>
-          <w:lang w:val="en-US"/>
-        </w:rPr>
-        <w:t>Graduate degree</w:t>
-      </w:r>
-    </w:p>
-    <w:p>
-      <w:pPr>
-        <w:pStyle w:val="ListParagraph"/>
-        <w:numPr>
-          <w:ilvl w:val="0"/>
-          <w:numId w:val="3"/>
-        </w:numPr>
-        <w:spacing w:line="276" w:lineRule="auto"/>
-        <w:jc w:val="both"/>
-        <w:rPr>
-          <w:lang w:val="en-US"/>
-        </w:rPr>
-      </w:pPr>
-      <w:r>
-        <w:rPr>
-          <w:lang w:val="en-US"/>
-        </w:rPr>
-        <w:t>Others</w:t>
-      </w:r>
-    </w:p>
-    <w:p>
-      <w:pPr>
-        <w:spacing w:line="276" w:lineRule="auto"/>
-        <w:jc w:val="both"/>
-        <w:rPr>
-          <w:lang w:val="en-US"/>
-        </w:rPr>
-      </w:pPr>
-    </w:p>
-    <w:p>
-      <w:pPr>
-        <w:spacing w:line="276" w:lineRule="auto"/>
-        <w:jc w:val="both"/>
+        <w:commentReference w:id="0"/>
+      </w:r>
+      <w:r>
         <w:rPr>
           <w:b/>
           <w:color w:val="4472C4" w:themeColor="accent1"/>
           <w:lang w:val="en-US"/>
         </w:rPr>
-      </w:pPr>
-      <w:r>
-        <w:rPr>
-          <w:b/>
-          <w:color w:val="4472C4" w:themeColor="accent1"/>
-          <w:lang w:val="en-US"/>
-        </w:rPr>
-        <w:t xml:space="preserve"> </w:t>
-      </w:r>
-    </w:p>
-    <w:p>
-      <w:pPr>
-        <w:spacing w:line="276" w:lineRule="auto"/>
-        <w:jc w:val="both"/>
-        <w:rPr>
-          <w:b/>
-          <w:color w:val="4472C4" w:themeColor="accent1"/>
-          <w:lang w:val="en-US"/>
-        </w:rPr>
-      </w:pPr>
-      <w:r>
-        <w:rPr>
-          <w:noProof/>
-          <w:lang w:val="en-US"/>
-        </w:rPr>
-        <mc:AlternateContent>
-          <mc:Choice Requires="wps">
-            <w:drawing>
-              <wp:anchor distT="0" distB="0" distL="114300" distR="114300" simplePos="0" relativeHeight="251661312" behindDoc="0" locked="0" layoutInCell="1" allowOverlap="1" wp14:anchorId="1470F07C" wp14:editId="7DE0C653">
-                <wp:simplePos x="0" y="0"/>
-                <wp:positionH relativeFrom="margin">
-                  <wp:align>center</wp:align>
-                </wp:positionH>
-                <wp:positionV relativeFrom="paragraph">
-                  <wp:posOffset>277593</wp:posOffset>
-                </wp:positionV>
-                <wp:extent cx="655092" cy="272955"/>
-                <wp:effectExtent l="0" t="0" r="12065" b="13335"/>
-                <wp:wrapThrough wrapText="bothSides">
-                  <wp:wrapPolygon edited="0">
-                    <wp:start x="0" y="0"/>
-                    <wp:lineTo x="0" y="21147"/>
-                    <wp:lineTo x="21370" y="21147"/>
-                    <wp:lineTo x="21370" y="0"/>
-                    <wp:lineTo x="0" y="0"/>
-                  </wp:wrapPolygon>
-                </wp:wrapThrough>
-                <wp:docPr id="1" name="Text Box 1"/>
-                <wp:cNvGraphicFramePr/>
-                <a:graphic xmlns:a="http://schemas.openxmlformats.org/drawingml/2006/main">
-                  <a:graphicData uri="http://schemas.microsoft.com/office/word/2010/wordprocessingShape">
-                    <wps:wsp>
-                      <wps:cNvSpPr txBox="1"/>
-                      <wps:spPr>
-                        <a:xfrm>
-                          <a:off x="0" y="0"/>
-                          <a:ext cx="655092" cy="272955"/>
-                        </a:xfrm>
-                        <a:prstGeom prst="rect">
-                          <a:avLst/>
-                        </a:prstGeom>
-                        <a:solidFill>
-                          <a:schemeClr val="lt1"/>
-                        </a:solidFill>
-                        <a:ln w="6350">
-                          <a:solidFill>
-                            <a:prstClr val="black"/>
-                          </a:solidFill>
-                        </a:ln>
-                      </wps:spPr>
-                      <wps:txbx>
-                        <w:txbxContent>
-                          <w:p>
-                            <w:pPr>
-                              <w:jc w:val="center"/>
-                              <w:rPr>
-                                <w:b/>
-                                <w:lang w:val="en-US"/>
-                              </w:rPr>
-                            </w:pPr>
-                            <w:r>
-                              <w:rPr>
-                                <w:b/>
-                                <w:lang w:val="en-US"/>
-                              </w:rPr>
-                              <w:t>Next</w:t>
-                            </w:r>
-                          </w:p>
-                        </w:txbxContent>
-                      </wps:txbx>
-                      <wps:bodyPr rot="0" spcFirstLastPara="0" vertOverflow="overflow" horzOverflow="overflow" vert="horz" wrap="square" lIns="91440" tIns="45720" rIns="91440" bIns="45720" numCol="1" spcCol="0" rtlCol="0" fromWordArt="0" anchor="t" anchorCtr="0" forceAA="0" compatLnSpc="1">
-                        <a:prstTxWarp prst="textNoShape">
-                          <a:avLst/>
-                        </a:prstTxWarp>
-                        <a:noAutofit/>
-                      </wps:bodyPr>
-                    </wps:wsp>
-                  </a:graphicData>
-                </a:graphic>
-                <wp14:sizeRelV relativeFrom="margin">
-                  <wp14:pctHeight>0</wp14:pctHeight>
-                </wp14:sizeRelV>
-              </wp:anchor>
-            </w:drawing>
-          </mc:Choice>
-          <mc:Fallback>
-            <w:pict>
-              <v:shape w14:anchorId="1470F07C" id="Text Box 1" o:spid="_x0000_s1027" type="#_x0000_t202" style="position:absolute;left:0;text-align:left;margin-left:0;margin-top:21.85pt;width:51.6pt;height:21.5pt;z-index:251661312;visibility:visible;mso-wrap-style:square;mso-height-percent:0;mso-wrap-distance-left:9pt;mso-wrap-distance-top:0;mso-wrap-distance-right:9pt;mso-wrap-distance-bottom:0;mso-position-horizontal:center;mso-position-horizontal-relative:margin;mso-position-vertical:absolute;mso-position-vertical-relative:text;mso-height-percent:0;mso-height-relative:margin;v-text-anchor:top" o:gfxdata="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" fillcolor="white [3201]" strokeweight=".5pt">
-                <v:textbox>
-                  <w:txbxContent>
-                    <w:p>
-                      <w:pPr>
-                        <w:jc w:val="center"/>
-                        <w:rPr>
-                          <w:b/>
-                          <w:lang w:val="en-US"/>
-                        </w:rPr>
-                      </w:pPr>
-                      <w:r>
-                        <w:rPr>
-                          <w:b/>
-                          <w:lang w:val="en-US"/>
-                        </w:rPr>
-                        <w:t>Next</w:t>
-                      </w:r>
-                    </w:p>
-                  </w:txbxContent>
-                </v:textbox>
-                <w10:wrap type="through" anchorx="margin"/>
-              </v:shape>
-            </w:pict>
-          </mc:Fallback>
-        </mc:AlternateContent>
-      </w:r>
-    </w:p>
-    <w:p>
-      <w:pPr>
-        <w:spacing w:line="276" w:lineRule="auto"/>
-        <w:jc w:val="both"/>
-        <w:rPr>
-          <w:b/>
-          <w:color w:val="4472C4" w:themeColor="accent1"/>
-          <w:lang w:val="en-US"/>
-        </w:rPr>
-      </w:pPr>
-    </w:p>
-    <w:p>
-      <w:pPr>
-        <w:spacing w:line="276" w:lineRule="auto"/>
-        <w:jc w:val="both"/>
-        <w:rPr>
-          <w:b/>
-          <w:color w:val="4472C4" w:themeColor="accent1"/>
-          <w:lang w:val="en-US"/>
-        </w:rPr>
-      </w:pPr>
-    </w:p>
-    <w:p>
-      <w:pPr>
-        <w:spacing w:line="276" w:lineRule="auto"/>
-        <w:jc w:val="both"/>
-        <w:rPr>
-          <w:b/>
-          <w:color w:val="4472C4" w:themeColor="accent1"/>
-          <w:lang w:val="en-US"/>
-        </w:rPr>
-      </w:pPr>
-    </w:p>
-    <w:p>
-      <w:pPr>
-        <w:spacing w:line="276" w:lineRule="auto"/>
-        <w:jc w:val="both"/>
-        <w:rPr>
-          <w:b/>
-          <w:color w:val="4472C4" w:themeColor="accent1"/>
-          <w:lang w:val="en-US"/>
-        </w:rPr>
-      </w:pPr>
-    </w:p>
-    <w:p>
-      <w:pPr>
-        <w:spacing w:line="276" w:lineRule="auto"/>
-        <w:jc w:val="both"/>
-        <w:rPr>
-          <w:b/>
-          <w:color w:val="4472C4" w:themeColor="accent1"/>
-          <w:lang w:val="en-US"/>
-        </w:rPr>
-      </w:pPr>
-    </w:p>
-    <w:p>
-      <w:pPr>
-        <w:spacing w:line="276" w:lineRule="auto"/>
-        <w:jc w:val="both"/>
-        <w:rPr>
-          <w:b/>
-          <w:color w:val="4472C4" w:themeColor="accent1"/>
-          <w:lang w:val="en-US"/>
-        </w:rPr>
-      </w:pPr>
-    </w:p>
-    <w:p>
-      <w:pPr>
-        <w:spacing w:line="276" w:lineRule="auto"/>
-        <w:jc w:val="both"/>
-        <w:rPr>
-          <w:b/>
-          <w:color w:val="4472C4" w:themeColor="accent1"/>
-          <w:lang w:val="en-US"/>
-        </w:rPr>
-      </w:pPr>
-    </w:p>
-    <w:p>
-      <w:pPr>
-        <w:spacing w:line="276" w:lineRule="auto"/>
-        <w:jc w:val="both"/>
-        <w:rPr>
-          <w:b/>
-          <w:color w:val="4472C4" w:themeColor="accent1"/>
-          <w:lang w:val="en-US"/>
-        </w:rPr>
-      </w:pPr>
-    </w:p>
-    <w:p>
-      <w:pPr>
-        <w:spacing w:line="276" w:lineRule="auto"/>
-        <w:jc w:val="both"/>
-        <w:rPr>
-          <w:b/>
-          <w:color w:val="4472C4" w:themeColor="accent1"/>
-          <w:lang w:val="en-US"/>
-        </w:rPr>
-      </w:pPr>
-    </w:p>
-    <w:p>
-      <w:pPr>
-        <w:spacing w:line="276" w:lineRule="auto"/>
-        <w:jc w:val="both"/>
-        <w:rPr>
-          <w:b/>
-          <w:color w:val="4472C4" w:themeColor="accent1"/>
-          <w:lang w:val="en-US"/>
-        </w:rPr>
-      </w:pPr>
-    </w:p>
-    <w:p>
-      <w:pPr>
-        <w:spacing w:line="276" w:lineRule="auto"/>
-        <w:jc w:val="both"/>
-        <w:rPr>
-          <w:b/>
-          <w:color w:val="4472C4" w:themeColor="accent1"/>
-          <w:lang w:val="en-US"/>
-        </w:rPr>
-      </w:pPr>
-    </w:p>
-    <w:p>
-      <w:pPr>
-        <w:spacing w:line="276" w:lineRule="auto"/>
-        <w:jc w:val="both"/>
-        <w:rPr>
-          <w:b/>
-          <w:color w:val="4472C4" w:themeColor="accent1"/>
-          <w:lang w:val="en-US"/>
-        </w:rPr>
-      </w:pPr>
-    </w:p>
-    <w:p>
-      <w:pPr>
-        <w:spacing w:line="276" w:lineRule="auto"/>
-        <w:jc w:val="both"/>
-        <w:rPr>
-          <w:b/>
-          <w:color w:val="4472C4" w:themeColor="accent1"/>
-          <w:lang w:val="en-US"/>
-        </w:rPr>
-      </w:pPr>
-    </w:p>
-    <w:p>
-      <w:pPr>
-        <w:spacing w:line="276" w:lineRule="auto"/>
-        <w:jc w:val="both"/>
-        <w:rPr>
-          <w:b/>
-          <w:color w:val="4472C4" w:themeColor="accent1"/>
-          <w:lang w:val="en-US"/>
-        </w:rPr>
-      </w:pPr>
-      <w:commentRangeStart w:id="2"/>
-      <w:r>
-        <w:rPr>
-          <w:b/>
-          <w:color w:val="4472C4" w:themeColor="accent1"/>
-          <w:lang w:val="en-US"/>
-        </w:rPr>
-        <w:lastRenderedPageBreak/>
-        <w:t>Page 4 Attention check</w:t>
-      </w:r>
-      <w:commentRangeEnd w:id="2"/>
-      <w:r>
-        <w:rPr>
-          <w:rStyle w:val="CommentReference"/>
-        </w:rPr>
-        <w:commentReference w:id="2"/>
+        <w:t xml:space="preserve"> Done</w:t>
       </w:r>
     </w:p>
     <w:p>
@@ -1544,7 +1043,7 @@
           </mc:Choice>
           <mc:Fallback>
             <w:pict>
-              <v:shape w14:anchorId="29C38B6C" id="Text Box 2" o:spid="_x0000_s1028" type="#_x0000_t202" style="position:absolute;left:0;text-align:left;margin-left:0;margin-top:7.2pt;width:51.55pt;height:21.45pt;z-index:251663360;visibility:visible;mso-wrap-style:square;mso-height-percent:0;mso-wrap-distance-left:9pt;mso-wrap-distance-top:0;mso-wrap-distance-right:9pt;mso-wrap-distance-bottom:0;mso-position-horizontal:center;mso-position-horizontal-relative:margin;mso-position-vertical:absolute;mso-position-vertical-relative:text;mso-height-percent:0;mso-height-relative:margin;v-text-anchor:top" o:gfxdata="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" fillcolor="white [3201]" strokeweight=".5pt">
+              <v:shape w14:anchorId="29C38B6C" id="Text Box 2" o:spid="_x0000_s1027" type="#_x0000_t202" style="position:absolute;left:0;text-align:left;margin-left:0;margin-top:7.2pt;width:51.55pt;height:21.45pt;z-index:251663360;visibility:visible;mso-wrap-style:square;mso-height-percent:0;mso-wrap-distance-left:9pt;mso-wrap-distance-top:0;mso-wrap-distance-right:9pt;mso-wrap-distance-bottom:0;mso-position-horizontal:center;mso-position-horizontal-relative:margin;mso-position-vertical:absolute;mso-position-vertical-relative:text;mso-height-percent:0;mso-height-relative:margin;v-text-anchor:top" o:gfxdata="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" fillcolor="white [3201]" strokeweight=".5pt">
                 <v:textbox>
                   <w:txbxContent>
                     <w:p>
@@ -1631,7 +1130,7 @@
           <w:lang w:val="en-US"/>
         </w:rPr>
       </w:pPr>
-      <w:commentRangeStart w:id="3"/>
+      <w:commentRangeStart w:id="1"/>
       <w:r>
         <w:rPr>
           <w:b/>
@@ -1647,25 +1146,41 @@
           <w:color w:val="4472C4" w:themeColor="accent1"/>
           <w:lang w:val="en-US"/>
         </w:rPr>
-        <w:t>5 Educating</w:t>
-      </w:r>
-      <w:commentRangeEnd w:id="3"/>
+        <w:t>4</w:t>
+      </w:r>
+      <w:r>
+        <w:rPr>
+          <w:b/>
+          <w:color w:val="4472C4" w:themeColor="accent1"/>
+          <w:lang w:val="en-US"/>
+        </w:rPr>
+        <w:t xml:space="preserve"> Educating</w:t>
+      </w:r>
+      <w:commentRangeEnd w:id="1"/>
       <w:r>
         <w:rPr>
           <w:rStyle w:val="CommentReference"/>
         </w:rPr>
-        <w:commentReference w:id="3"/>
-      </w:r>
-    </w:p>
-    <w:p>
-      <w:pPr>
-        <w:spacing w:line="276" w:lineRule="auto"/>
-        <w:jc w:val="both"/>
+        <w:commentReference w:id="1"/>
+      </w:r>
+      <w:r>
         <w:rPr>
           <w:b/>
           <w:color w:val="4472C4" w:themeColor="accent1"/>
           <w:lang w:val="en-US"/>
         </w:rPr>
+        <w:t xml:space="preserve"> Done</w:t>
+      </w:r>
+    </w:p>
+    <w:p>
+      <w:pPr>
+        <w:spacing w:line="276" w:lineRule="auto"/>
+        <w:jc w:val="both"/>
+        <w:rPr>
+          <w:b/>
+          <w:color w:val="4472C4" w:themeColor="accent1"/>
+          <w:lang w:val="en-US"/>
+        </w:rPr>
       </w:pPr>
     </w:p>
     <w:p>
@@ -1703,19 +1218,19 @@
           <w:lang w:val="en-US"/>
         </w:rPr>
       </w:pPr>
-      <w:commentRangeStart w:id="4"/>
+      <w:commentRangeStart w:id="2"/>
       <w:r>
         <w:rPr>
           <w:lang w:val="en-US"/>
         </w:rPr>
         <w:t>A</w:t>
       </w:r>
-      <w:commentRangeEnd w:id="4"/>
+      <w:commentRangeEnd w:id="2"/>
       <w:r>
         <w:rPr>
           <w:rStyle w:val="CommentReference"/>
         </w:rPr>
-        <w:commentReference w:id="4"/>
+        <w:commentReference w:id="2"/>
       </w:r>
       <w:r>
         <w:rPr>
@@ -2133,7 +1648,7 @@
           </mc:Choice>
           <mc:Fallback>
             <w:pict>
-              <v:shape w14:anchorId="0DDA7305" id="Text Box 3" o:spid="_x0000_s1029" type="#_x0000_t202" style="position:absolute;left:0;text-align:left;margin-left:0;margin-top:.25pt;width:51.55pt;height:21.45pt;z-index:251665408;visibility:visible;mso-wrap-style:square;mso-height-percent:0;mso-wrap-distance-left:9pt;mso-wrap-distance-top:0;mso-wrap-distance-right:9pt;mso-wrap-distance-bottom:0;mso-position-horizontal:center;mso-position-horizontal-relative:margin;mso-position-vertical:absolute;mso-position-vertical-relative:text;mso-height-percent:0;mso-height-relative:margin;v-text-anchor:top" o:gfxdata="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" fillcolor="white [3201]" strokeweight=".5pt">
+              <v:shape w14:anchorId="0DDA7305" id="Text Box 3" o:spid="_x0000_s1028" type="#_x0000_t202" style="position:absolute;left:0;text-align:left;margin-left:0;margin-top:.25pt;width:51.55pt;height:21.45pt;z-index:251665408;visibility:visible;mso-wrap-style:square;mso-height-percent:0;mso-wrap-distance-left:9pt;mso-wrap-distance-top:0;mso-wrap-distance-right:9pt;mso-wrap-distance-bottom:0;mso-position-horizontal:center;mso-position-horizontal-relative:margin;mso-position-vertical:absolute;mso-position-vertical-relative:text;mso-height-percent:0;mso-height-relative:margin;v-text-anchor:top" o:gfxdata="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" fillcolor="white [3201]" strokeweight=".5pt">
                 <v:textbox>
                   <w:txbxContent>
                     <w:p>
@@ -2195,7 +1710,7 @@
           <w:lang w:val="en-US"/>
         </w:rPr>
       </w:pPr>
-      <w:commentRangeStart w:id="5"/>
+      <w:commentRangeStart w:id="3"/>
       <w:r>
         <w:rPr>
           <w:b/>
@@ -2211,25 +1726,41 @@
           <w:color w:val="4472C4" w:themeColor="accent1"/>
           <w:lang w:val="en-US"/>
         </w:rPr>
-        <w:t>6 Phasing into treatment/control</w:t>
-      </w:r>
-      <w:commentRangeEnd w:id="5"/>
+        <w:t>5</w:t>
+      </w:r>
+      <w:r>
+        <w:rPr>
+          <w:b/>
+          <w:color w:val="4472C4" w:themeColor="accent1"/>
+          <w:lang w:val="en-US"/>
+        </w:rPr>
+        <w:t xml:space="preserve"> Phasing into treatment/control</w:t>
+      </w:r>
+      <w:commentRangeEnd w:id="3"/>
       <w:r>
         <w:rPr>
           <w:rStyle w:val="CommentReference"/>
         </w:rPr>
-        <w:commentReference w:id="5"/>
-      </w:r>
-    </w:p>
-    <w:p>
-      <w:pPr>
-        <w:spacing w:line="276" w:lineRule="auto"/>
-        <w:jc w:val="both"/>
+        <w:commentReference w:id="3"/>
+      </w:r>
+      <w:r>
         <w:rPr>
           <w:b/>
           <w:color w:val="4472C4" w:themeColor="accent1"/>
           <w:lang w:val="en-US"/>
         </w:rPr>
+        <w:t xml:space="preserve"> Done</w:t>
+      </w:r>
+    </w:p>
+    <w:p>
+      <w:pPr>
+        <w:spacing w:line="276" w:lineRule="auto"/>
+        <w:jc w:val="both"/>
+        <w:rPr>
+          <w:b/>
+          <w:color w:val="4472C4" w:themeColor="accent1"/>
+          <w:lang w:val="en-US"/>
+        </w:rPr>
       </w:pPr>
     </w:p>
     <w:p>
@@ -2276,19 +1807,19 @@
           <w:lang w:val="en-US"/>
         </w:rPr>
       </w:pPr>
-      <w:commentRangeStart w:id="6"/>
+      <w:commentRangeStart w:id="4"/>
       <w:r>
         <w:rPr>
           <w:lang w:val="en-US"/>
         </w:rPr>
         <w:t>What will be happen next?</w:t>
       </w:r>
-      <w:commentRangeEnd w:id="6"/>
+      <w:commentRangeEnd w:id="4"/>
       <w:r>
         <w:rPr>
           <w:rStyle w:val="CommentReference"/>
         </w:rPr>
-        <w:commentReference w:id="6"/>
+        <w:commentReference w:id="4"/>
       </w:r>
     </w:p>
     <w:p>
@@ -2477,7 +2008,7 @@
           </mc:Choice>
           <mc:Fallback>
             <w:pict>
-              <v:shape w14:anchorId="1B32F4CD" id="Text Box 4" o:spid="_x0000_s1030" type="#_x0000_t202" style="position:absolute;left:0;text-align:left;margin-left:0;margin-top:10.05pt;width:51.55pt;height:21.45pt;z-index:-251649024;visibility:visible;mso-wrap-style:square;mso-height-percent:0;mso-wrap-distance-left:9pt;mso-wrap-distance-top:0;mso-wrap-distance-right:9pt;mso-wrap-distance-bottom:0;mso-position-horizontal:center;mso-position-horizontal-relative:margin;mso-position-vertical:absolute;mso-position-vertical-relative:text;mso-height-percent:0;mso-height-relative:margin;v-text-anchor:top" o:gfxdata="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" fillcolor="white [3201]" strokeweight=".5pt">
+              <v:shape w14:anchorId="1B32F4CD" id="Text Box 4" o:spid="_x0000_s1029" type="#_x0000_t202" style="position:absolute;left:0;text-align:left;margin-left:0;margin-top:10.05pt;width:51.55pt;height:21.45pt;z-index:-251649024;visibility:visible;mso-wrap-style:square;mso-height-percent:0;mso-wrap-distance-left:9pt;mso-wrap-distance-top:0;mso-wrap-distance-right:9pt;mso-wrap-distance-bottom:0;mso-position-horizontal:center;mso-position-horizontal-relative:margin;mso-position-vertical:absolute;mso-position-vertical-relative:text;mso-height-percent:0;mso-height-relative:margin;v-text-anchor:top" o:gfxdata="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" fillcolor="white [3201]" strokeweight=".5pt">
                 <v:textbox>
                   <w:txbxContent>
                     <w:p>
@@ -2588,7 +2119,7 @@
           <w:color w:val="4472C4" w:themeColor="accent1"/>
           <w:lang w:val="en-US"/>
         </w:rPr>
-        <w:t>7 News</w:t>
+        <w:t>7</w:t>
       </w:r>
       <w:r>
         <w:rPr>
@@ -2596,6 +2127,14 @@
           <w:color w:val="4472C4" w:themeColor="accent1"/>
           <w:lang w:val="en-US"/>
         </w:rPr>
+        <w:t xml:space="preserve"> News</w:t>
+      </w:r>
+      <w:r>
+        <w:rPr>
+          <w:b/>
+          <w:color w:val="4472C4" w:themeColor="accent1"/>
+          <w:lang w:val="en-US"/>
+        </w:rPr>
         <w:t xml:space="preserve"> </w:t>
       </w:r>
       <w:r>
@@ -2605,6 +2144,14 @@
           <w:lang w:val="en-US"/>
         </w:rPr>
         <w:t>treatment</w:t>
+      </w:r>
+      <w:r>
+        <w:rPr>
+          <w:b/>
+          <w:color w:val="C00000"/>
+          <w:lang w:val="en-US"/>
+        </w:rPr>
+        <w:t xml:space="preserve"> Done</w:t>
       </w:r>
     </w:p>
     <w:p>
@@ -2692,23 +2239,7 @@
           <w:rFonts w:ascii="Georgia" w:hAnsi="Georgia"/>
           <w:sz w:val="22"/>
         </w:rPr>
-        <w:t xml:space="preserve">Holding up a few drops of blood, Elizabeth Holmes became a darling of Silicon Valley by promising that her company’s new device would give </w:t>
-      </w:r>
-      <w:proofErr w:type="spellStart"/>
-      <w:r>
-        <w:rPr>
-          <w:rFonts w:ascii="Georgia" w:hAnsi="Georgia"/>
-          <w:sz w:val="22"/>
-        </w:rPr>
-        <w:t>everyday</w:t>
-      </w:r>
-      <w:proofErr w:type="spellEnd"/>
-      <w:r>
-        <w:rPr>
-          <w:rFonts w:ascii="Georgia" w:hAnsi="Georgia"/>
-          <w:sz w:val="22"/>
-        </w:rPr>
-        <w:t xml:space="preserve"> Americans unlimited control over their health with a single finger prick.</w:t>
+        <w:t>Holding up a few drops of blood, Elizabeth Holmes became a darling of Silicon Valley by promising that her company’s new device would give everyday Americans unlimited control over their health with a single finger prick.</w:t>
       </w:r>
     </w:p>
     <w:p>
@@ -2755,7 +2286,25 @@
             <w:sz w:val="22"/>
             <w:bdr w:val="none" w:sz="0" w:space="0" w:color="auto" w:frame="1"/>
           </w:rPr>
-          <w:t>magazine covers</w:t>
+          <w:t>magaz</w:t>
+        </w:r>
+        <w:r>
+          <w:rPr>
+            <w:rStyle w:val="Hyperlink"/>
+            <w:rFonts w:ascii="Georgia" w:hAnsi="Georgia"/>
+            <w:sz w:val="22"/>
+            <w:bdr w:val="none" w:sz="0" w:space="0" w:color="auto" w:frame="1"/>
+          </w:rPr>
+          <w:t>i</w:t>
+        </w:r>
+        <w:r>
+          <w:rPr>
+            <w:rStyle w:val="Hyperlink"/>
+            <w:rFonts w:ascii="Georgia" w:hAnsi="Georgia"/>
+            <w:sz w:val="22"/>
+            <w:bdr w:val="none" w:sz="0" w:space="0" w:color="auto" w:frame="1"/>
+          </w:rPr>
+          <w:t>ne covers</w:t>
         </w:r>
       </w:hyperlink>
       <w:r>
@@ -2773,7 +2322,25 @@
             <w:sz w:val="22"/>
             <w:bdr w:val="none" w:sz="0" w:space="0" w:color="auto" w:frame="1"/>
           </w:rPr>
-          <w:t>richest-woman lists</w:t>
+          <w:t xml:space="preserve">richest-woman </w:t>
+        </w:r>
+        <w:r>
+          <w:rPr>
+            <w:rStyle w:val="Hyperlink"/>
+            <w:rFonts w:ascii="Georgia" w:hAnsi="Georgia"/>
+            <w:sz w:val="22"/>
+            <w:bdr w:val="none" w:sz="0" w:space="0" w:color="auto" w:frame="1"/>
+          </w:rPr>
+          <w:t>l</w:t>
+        </w:r>
+        <w:r>
+          <w:rPr>
+            <w:rStyle w:val="Hyperlink"/>
+            <w:rFonts w:ascii="Georgia" w:hAnsi="Georgia"/>
+            <w:sz w:val="22"/>
+            <w:bdr w:val="none" w:sz="0" w:space="0" w:color="auto" w:frame="1"/>
+          </w:rPr>
+          <w:t>ists</w:t>
         </w:r>
       </w:hyperlink>
       <w:r>
@@ -3030,7 +2597,7 @@
           </mc:Choice>
           <mc:Fallback>
             <w:pict>
-              <v:shape w14:anchorId="4210C20C" id="Text Box 7" o:spid="_x0000_s1031" type="#_x0000_t202" style="position:absolute;margin-left:0;margin-top:37.5pt;width:51.55pt;height:21.45pt;z-index:-251646976;visibility:visible;mso-wrap-style:square;mso-height-percent:0;mso-wrap-distance-left:9pt;mso-wrap-distance-top:0;mso-wrap-distance-right:9pt;mso-wrap-distance-bottom:0;mso-position-horizontal:center;mso-position-horizontal-relative:margin;mso-position-vertical:absolute;mso-position-vertical-relative:text;mso-height-percent:0;mso-height-relative:margin;v-text-anchor:top" o:gfxdata="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" fillcolor="white [3201]" strokeweight=".5pt">
+              <v:shape w14:anchorId="4210C20C" id="Text Box 7" o:spid="_x0000_s1030" type="#_x0000_t202" style="position:absolute;margin-left:0;margin-top:37.5pt;width:51.55pt;height:21.45pt;z-index:-251646976;visibility:visible;mso-wrap-style:square;mso-height-percent:0;mso-wrap-distance-left:9pt;mso-wrap-distance-top:0;mso-wrap-distance-right:9pt;mso-wrap-distance-bottom:0;mso-position-horizontal:center;mso-position-horizontal-relative:margin;mso-position-vertical:absolute;mso-position-vertical-relative:text;mso-height-percent:0;mso-height-relative:margin;v-text-anchor:top" o:gfxdata="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" fillcolor="white [3201]" strokeweight=".5pt">
                 <v:textbox>
                   <w:txbxContent>
                     <w:p>
@@ -3089,7 +2656,15 @@
           <w:color w:val="4472C4" w:themeColor="accent1"/>
           <w:lang w:val="en-US"/>
         </w:rPr>
-        <w:t xml:space="preserve">7 News </w:t>
+        <w:t>7</w:t>
+      </w:r>
+      <w:r>
+        <w:rPr>
+          <w:b/>
+          <w:color w:val="4472C4" w:themeColor="accent1"/>
+          <w:lang w:val="en-US"/>
+        </w:rPr>
+        <w:t xml:space="preserve"> News </w:t>
       </w:r>
       <w:r>
         <w:rPr>
@@ -3098,6 +2673,14 @@
           <w:lang w:val="en-US"/>
         </w:rPr>
         <w:t>control</w:t>
+      </w:r>
+      <w:r>
+        <w:rPr>
+          <w:b/>
+          <w:color w:val="C00000"/>
+          <w:lang w:val="en-US"/>
+        </w:rPr>
+        <w:t xml:space="preserve"> Done</w:t>
       </w:r>
     </w:p>
     <w:p>
@@ -3197,7 +2780,6 @@
         </w:rPr>
         <w:t>(</w:t>
       </w:r>
-      <w:proofErr w:type="spellStart"/>
       <w:r>
         <w:rPr>
           <w:color w:val="222222"/>
@@ -3208,7 +2790,6 @@
         </w:rPr>
         <w:t>mysticetes</w:t>
       </w:r>
-      <w:proofErr w:type="spellEnd"/>
       <w:r>
         <w:rPr>
           <w:i/>
@@ -3322,21 +2903,7 @@
         <w:rPr>
           <w:lang w:val="en-US"/>
         </w:rPr>
-        <w:t xml:space="preserve">What is </w:t>
-      </w:r>
-      <w:proofErr w:type="spellStart"/>
-      <w:r>
-        <w:rPr>
-          <w:lang w:val="en-US"/>
-        </w:rPr>
-        <w:t>mysticetes</w:t>
-      </w:r>
-      <w:proofErr w:type="spellEnd"/>
-      <w:r>
-        <w:rPr>
-          <w:lang w:val="en-US"/>
-        </w:rPr>
-        <w:t xml:space="preserve"> and what happened to it?</w:t>
+        <w:t>What is mysticetes and what happened to it?</w:t>
       </w:r>
     </w:p>
     <w:p>
@@ -3352,19 +2919,11 @@
           <w:lang w:val="en-US"/>
         </w:rPr>
       </w:pPr>
-      <w:proofErr w:type="spellStart"/>
-      <w:r>
-        <w:rPr>
-          <w:lang w:val="en-US"/>
-        </w:rPr>
-        <w:t>mysticetes</w:t>
-      </w:r>
-      <w:proofErr w:type="spellEnd"/>
-      <w:r>
-        <w:rPr>
-          <w:lang w:val="en-US"/>
-        </w:rPr>
-        <w:t xml:space="preserve"> is a whale pieces that can produce sounds at high frequencies and how they could do that is now discovered.</w:t>
+      <w:r>
+        <w:rPr>
+          <w:lang w:val="en-US"/>
+        </w:rPr>
+        <w:t>mysticetes is a whale pieces that can produce sounds at high frequencies and how they could do that is now discovered.</w:t>
       </w:r>
     </w:p>
     <w:p>
@@ -3378,19 +2937,11 @@
           <w:lang w:val="en-US"/>
         </w:rPr>
       </w:pPr>
-      <w:proofErr w:type="spellStart"/>
-      <w:r>
-        <w:rPr>
-          <w:lang w:val="en-US"/>
-        </w:rPr>
-        <w:t>mysticetes</w:t>
-      </w:r>
-      <w:proofErr w:type="spellEnd"/>
-      <w:r>
-        <w:rPr>
-          <w:lang w:val="en-US"/>
-        </w:rPr>
-        <w:t xml:space="preserve"> is a whale pieces</w:t>
+      <w:r>
+        <w:rPr>
+          <w:lang w:val="en-US"/>
+        </w:rPr>
+        <w:t>mysticetes is a whale pieces</w:t>
       </w:r>
       <w:r>
         <w:rPr>
@@ -3446,19 +2997,11 @@
           <w:lang w:val="en-US"/>
         </w:rPr>
       </w:pPr>
-      <w:proofErr w:type="spellStart"/>
-      <w:r>
-        <w:rPr>
-          <w:lang w:val="en-US"/>
-        </w:rPr>
-        <w:t>mysticetes</w:t>
-      </w:r>
-      <w:proofErr w:type="spellEnd"/>
-      <w:r>
-        <w:rPr>
-          <w:lang w:val="en-US"/>
-        </w:rPr>
-        <w:t xml:space="preserve"> is a whale pieces</w:t>
+      <w:r>
+        <w:rPr>
+          <w:lang w:val="en-US"/>
+        </w:rPr>
+        <w:t>mysticetes is a whale pieces</w:t>
       </w:r>
       <w:r>
         <w:rPr>
@@ -3576,7 +3119,7 @@
           </mc:Choice>
           <mc:Fallback>
             <w:pict>
-              <v:shape w14:anchorId="30381305" id="Text Box 9" o:spid="_x0000_s1032" type="#_x0000_t202" style="position:absolute;margin-left:0;margin-top:81.7pt;width:51.55pt;height:21.45pt;z-index:-251644928;visibility:visible;mso-wrap-style:square;mso-height-percent:0;mso-wrap-distance-left:9pt;mso-wrap-distance-top:0;mso-wrap-distance-right:9pt;mso-wrap-distance-bottom:0;mso-position-horizontal:center;mso-position-horizontal-relative:margin;mso-position-vertical:absolute;mso-position-vertical-relative:text;mso-height-percent:0;mso-height-relative:margin;v-text-anchor:top" o:gfxdata="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" fillcolor="white [3201]" strokeweight=".5pt">
+              <v:shape w14:anchorId="30381305" id="Text Box 9" o:spid="_x0000_s1031" type="#_x0000_t202" style="position:absolute;margin-left:0;margin-top:81.7pt;width:51.55pt;height:21.45pt;z-index:-251644928;visibility:visible;mso-wrap-style:square;mso-height-percent:0;mso-wrap-distance-left:9pt;mso-wrap-distance-top:0;mso-wrap-distance-right:9pt;mso-wrap-distance-bottom:0;mso-position-horizontal:center;mso-position-horizontal-relative:margin;mso-position-vertical:absolute;mso-position-vertical-relative:text;mso-height-percent:0;mso-height-relative:margin;v-text-anchor:top" o:gfxdata="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" fillcolor="white [3201]" strokeweight=".5pt">
                 <v:textbox>
                   <w:txbxContent>
                     <w:p>
@@ -3694,152 +3237,151 @@
           <w:lang w:val="en-US"/>
         </w:rPr>
       </w:pPr>
-      <w:proofErr w:type="spellStart"/>
       <w:r>
         <w:rPr>
           <w:i/>
           <w:lang w:val="en-US"/>
         </w:rPr>
-        <w:t>VoyageMind</w:t>
-      </w:r>
-      <w:proofErr w:type="spellEnd"/>
-      <w:r>
+        <w:t xml:space="preserve">VoyageMind is an AI-powered travel assistant that curates personalized trips based on your past adventures, budget, and style. From flights and accommodations to activities and dining, our technology crafts seamless itineraries that match your preferences, ensuring stress-free and unforgettable journeys. Travel smarter, plan effortlessly, and explore the world—your way. </w:t>
+      </w:r>
+    </w:p>
+    <w:p>
+      <w:pPr>
         <w:rPr>
           <w:i/>
           <w:lang w:val="en-US"/>
         </w:rPr>
-        <w:t xml:space="preserve"> is an AI-powered travel assistant that curates personalized trips based on your past adventures, budget, and style. From flights and accommodations to activities and dining, our technology crafts seamless itineraries that match your preferences, ensuring stress-free and unforgettable journeys. Travel smarter, plan effortlessly, and explore the world—your way. </w:t>
-      </w:r>
-    </w:p>
-    <w:p>
-      <w:pPr>
-        <w:rPr>
+      </w:pPr>
+      <w:r>
+        <w:rPr>
+          <w:b/>
           <w:i/>
           <w:lang w:val="en-US"/>
         </w:rPr>
-      </w:pPr>
-      <w:r>
-        <w:rPr>
-          <w:b/>
+        <w:t>Founding year:</w:t>
+      </w:r>
+      <w:r>
+        <w:rPr>
           <w:i/>
           <w:lang w:val="en-US"/>
         </w:rPr>
-        <w:t>Founding year:</w:t>
-      </w:r>
-      <w:r>
+        <w:t xml:space="preserve"> 2017</w:t>
+      </w:r>
+    </w:p>
+    <w:p>
+      <w:pPr>
         <w:rPr>
           <w:i/>
           <w:lang w:val="en-US"/>
         </w:rPr>
-        <w:t xml:space="preserve"> 2017</w:t>
-      </w:r>
-    </w:p>
-    <w:p>
-      <w:pPr>
-        <w:rPr>
+      </w:pPr>
+      <w:r>
+        <w:rPr>
+          <w:b/>
           <w:i/>
           <w:lang w:val="en-US"/>
         </w:rPr>
-      </w:pPr>
-      <w:r>
-        <w:rPr>
-          <w:b/>
+        <w:t>Founder:</w:t>
+      </w:r>
+      <w:r>
+        <w:rPr>
           <w:i/>
           <w:lang w:val="en-US"/>
         </w:rPr>
-        <w:t>Founder:</w:t>
-      </w:r>
-      <w:r>
+        <w:t xml:space="preserve"> Jessica/Joseph Wilson </w:t>
+      </w:r>
+    </w:p>
+    <w:p>
+      <w:pPr>
         <w:rPr>
           <w:i/>
           <w:lang w:val="en-US"/>
         </w:rPr>
-        <w:t xml:space="preserve"> Jessica/Joseph Wilson </w:t>
-      </w:r>
-    </w:p>
-    <w:p>
-      <w:pPr>
-        <w:rPr>
+      </w:pPr>
+      <w:r>
+        <w:rPr>
+          <w:b/>
           <w:i/>
           <w:lang w:val="en-US"/>
         </w:rPr>
-      </w:pPr>
-      <w:r>
-        <w:rPr>
-          <w:b/>
+        <w:t>Traction:</w:t>
+      </w:r>
+      <w:r>
+        <w:rPr>
           <w:i/>
           <w:lang w:val="en-US"/>
         </w:rPr>
-        <w:t>Traction:</w:t>
-      </w:r>
-      <w:r>
+        <w:t xml:space="preserve"> $310K in Kickstarter revenue; customer base by the end of 2024 is 14,800 users.</w:t>
+      </w:r>
+    </w:p>
+    <w:p>
+      <w:pPr>
         <w:rPr>
           <w:i/>
           <w:lang w:val="en-US"/>
         </w:rPr>
-        <w:t xml:space="preserve"> $310K in Kickstarter revenue; customer base by the end of 2024 is 14,800 users.</w:t>
-      </w:r>
-    </w:p>
-    <w:p>
-      <w:pPr>
-        <w:rPr>
+      </w:pPr>
+      <w:r>
+        <w:rPr>
+          <w:b/>
           <w:i/>
           <w:lang w:val="en-US"/>
         </w:rPr>
-      </w:pPr>
-      <w:r>
-        <w:rPr>
-          <w:b/>
+        <w:t>Current funding round:</w:t>
+      </w:r>
+      <w:r>
+        <w:rPr>
           <w:i/>
           <w:lang w:val="en-US"/>
         </w:rPr>
-        <w:t>Current funding round:</w:t>
-      </w:r>
-      <w:r>
+        <w:t xml:space="preserve"> Seed</w:t>
+      </w:r>
+    </w:p>
+    <w:p>
+      <w:pPr>
         <w:rPr>
           <w:i/>
           <w:lang w:val="en-US"/>
         </w:rPr>
-        <w:t xml:space="preserve"> Seed</w:t>
-      </w:r>
-    </w:p>
-    <w:p>
-      <w:pPr>
-        <w:rPr>
+      </w:pPr>
+      <w:r>
+        <w:rPr>
+          <w:b/>
           <w:i/>
           <w:lang w:val="en-US"/>
         </w:rPr>
-      </w:pPr>
-      <w:r>
-        <w:rPr>
-          <w:b/>
+        <w:t>Investors currently investing:</w:t>
+      </w:r>
+      <w:r>
+        <w:rPr>
           <w:i/>
           <w:lang w:val="en-US"/>
         </w:rPr>
-        <w:t>Investors currently investing:</w:t>
-      </w:r>
-      <w:r>
+        <w:t xml:space="preserve"> 16</w:t>
+      </w:r>
+    </w:p>
+    <w:p>
+      <w:pPr>
         <w:rPr>
           <w:i/>
           <w:lang w:val="en-US"/>
         </w:rPr>
-        <w:t xml:space="preserve"> 16</w:t>
-      </w:r>
-    </w:p>
-    <w:p>
-      <w:pPr>
-        <w:rPr>
+      </w:pPr>
+      <w:r>
+        <w:rPr>
+          <w:b/>
           <w:i/>
           <w:lang w:val="en-US"/>
         </w:rPr>
-      </w:pPr>
+        <w:t>Startup’s promised return on investment after 5 years with a</w:t>
+      </w:r>
       <w:r>
         <w:rPr>
           <w:b/>
           <w:i/>
           <w:lang w:val="en-US"/>
         </w:rPr>
-        <w:t>Startup’s promised return on investment after 5 years with a</w:t>
+        <w:t xml:space="preserve"> successful</w:t>
       </w:r>
       <w:r>
         <w:rPr>
@@ -3847,23 +3389,23 @@
           <w:i/>
           <w:lang w:val="en-US"/>
         </w:rPr>
-        <w:t xml:space="preserve"> successful</w:t>
-      </w:r>
-      <w:r>
-        <w:rPr>
-          <w:b/>
+        <w:t xml:space="preserve"> exit:</w:t>
+      </w:r>
+      <w:r>
+        <w:rPr>
           <w:i/>
           <w:lang w:val="en-US"/>
         </w:rPr>
-        <w:t xml:space="preserve"> exit:</w:t>
-      </w:r>
-      <w:r>
+        <w:t xml:space="preserve"> 200%</w:t>
+      </w:r>
+    </w:p>
+    <w:p>
+      <w:pPr>
         <w:rPr>
           <w:i/>
           <w:lang w:val="en-US"/>
         </w:rPr>
-        <w:t xml:space="preserve"> 200%</w:t>
-      </w:r>
+      </w:pPr>
     </w:p>
     <w:p>
       <w:pPr>
@@ -3884,14 +3426,6 @@
     <w:p>
       <w:pPr>
         <w:rPr>
-          <w:i/>
-          <w:lang w:val="en-US"/>
-        </w:rPr>
-      </w:pPr>
-    </w:p>
-    <w:p>
-      <w:pPr>
-        <w:rPr>
           <w:lang w:val="en-US"/>
         </w:rPr>
       </w:pPr>
@@ -3985,7 +3519,7 @@
           <w:lang w:val="en-US"/>
         </w:rPr>
       </w:pPr>
-      <w:commentRangeStart w:id="7"/>
+      <w:commentRangeStart w:id="5"/>
       <w:r>
         <w:rPr>
           <w:b/>
@@ -4019,6 +3553,173 @@
         </w:rPr>
         <w:t>Decision</w:t>
       </w:r>
+      <w:commentRangeEnd w:id="5"/>
+      <w:r>
+        <w:rPr>
+          <w:rStyle w:val="CommentReference"/>
+        </w:rPr>
+        <w:commentReference w:id="5"/>
+      </w:r>
+    </w:p>
+    <w:p>
+      <w:pPr>
+        <w:spacing w:line="276" w:lineRule="auto"/>
+        <w:jc w:val="both"/>
+        <w:rPr>
+          <w:lang w:val="en-US"/>
+        </w:rPr>
+      </w:pPr>
+    </w:p>
+    <w:p>
+      <w:pPr>
+        <w:spacing w:line="276" w:lineRule="auto"/>
+        <w:jc w:val="both"/>
+        <w:rPr>
+          <w:lang w:val="en-US"/>
+        </w:rPr>
+      </w:pPr>
+    </w:p>
+    <w:p>
+      <w:pPr>
+        <w:spacing w:line="276" w:lineRule="auto"/>
+        <w:jc w:val="both"/>
+        <w:rPr>
+          <w:lang w:val="en-US"/>
+        </w:rPr>
+      </w:pPr>
+    </w:p>
+    <w:p>
+      <w:pPr>
+        <w:rPr>
+          <w:lang w:val="en-US"/>
+        </w:rPr>
+      </w:pPr>
+      <w:commentRangeStart w:id="6"/>
+      <w:r>
+        <w:rPr>
+          <w:lang w:val="en-US"/>
+        </w:rPr>
+        <w:t>You have $</w:t>
+      </w:r>
+      <w:r>
+        <w:rPr>
+          <w:lang w:val="en-US"/>
+        </w:rPr>
+        <w:t>10</w:t>
+      </w:r>
+      <w:r>
+        <w:rPr>
+          <w:lang w:val="en-US"/>
+        </w:rPr>
+        <w:t xml:space="preserve"> </w:t>
+      </w:r>
+      <w:r>
+        <w:rPr>
+          <w:lang w:val="en-US"/>
+        </w:rPr>
+        <w:t xml:space="preserve">available for </w:t>
+      </w:r>
+      <w:r>
+        <w:rPr>
+          <w:lang w:val="en-US"/>
+        </w:rPr>
+        <w:t>investment</w:t>
+      </w:r>
+      <w:r>
+        <w:rPr>
+          <w:lang w:val="en-US"/>
+        </w:rPr>
+        <w:t>.</w:t>
+      </w:r>
+      <w:r>
+        <w:rPr>
+          <w:lang w:val="en-US"/>
+        </w:rPr>
+        <w:t xml:space="preserve"> </w:t>
+      </w:r>
+      <w:commentRangeEnd w:id="6"/>
+      <w:r>
+        <w:rPr>
+          <w:rStyle w:val="CommentReference"/>
+        </w:rPr>
+        <w:commentReference w:id="6"/>
+      </w:r>
+      <w:r>
+        <w:rPr>
+          <w:lang w:val="en-US"/>
+        </w:rPr>
+        <w:t xml:space="preserve">If you decide to invest in </w:t>
+      </w:r>
+      <w:r>
+        <w:rPr>
+          <w:lang w:val="en-US"/>
+        </w:rPr>
+        <w:t>VoyageMind</w:t>
+      </w:r>
+      <w:r>
+        <w:rPr>
+          <w:lang w:val="en-US"/>
+        </w:rPr>
+        <w:t xml:space="preserve">, your investment can yield good returns if the startup exits (IPO or buy-out) after 5 years. But you also face the risk of default when </w:t>
+      </w:r>
+      <w:r>
+        <w:rPr>
+          <w:lang w:val="en-US"/>
+        </w:rPr>
+        <w:t>it</w:t>
+      </w:r>
+      <w:r>
+        <w:rPr>
+          <w:lang w:val="en-US"/>
+        </w:rPr>
+        <w:t xml:space="preserve"> fails (bankruptcy) after this time window.</w:t>
+      </w:r>
+      <w:r>
+        <w:rPr>
+          <w:lang w:val="en-US"/>
+        </w:rPr>
+        <w:t xml:space="preserve"> </w:t>
+      </w:r>
+      <w:r>
+        <w:rPr>
+          <w:lang w:val="en-US"/>
+        </w:rPr>
+        <w:t xml:space="preserve">Beyond investing in this startup, you also have the option to invest your money in a hedge fund which promises a return of </w:t>
+      </w:r>
+      <w:r>
+        <w:rPr>
+          <w:highlight w:val="yellow"/>
+          <w:lang w:val="en-US"/>
+        </w:rPr>
+        <w:t>XX</w:t>
+      </w:r>
+      <w:r>
+        <w:rPr>
+          <w:lang w:val="en-US"/>
+        </w:rPr>
+        <w:t>% after 5 years.</w:t>
+      </w:r>
+    </w:p>
+    <w:p>
+      <w:pPr>
+        <w:rPr>
+          <w:lang w:val="en-US"/>
+        </w:rPr>
+      </w:pPr>
+    </w:p>
+    <w:p>
+      <w:pPr>
+        <w:rPr>
+          <w:lang w:val="en-US"/>
+        </w:rPr>
+      </w:pPr>
+      <w:commentRangeStart w:id="7"/>
+      <w:r>
+        <w:rPr>
+          <w:lang w:val="en-US"/>
+        </w:rPr>
+        <w:t>To</w:t>
+      </w:r>
       <w:commentRangeEnd w:id="7"/>
       <w:r>
         <w:rPr>
@@ -4026,29 +3727,97 @@
         </w:rPr>
         <w:commentReference w:id="7"/>
       </w:r>
-    </w:p>
-    <w:p>
-      <w:pPr>
-        <w:spacing w:line="276" w:lineRule="auto"/>
-        <w:jc w:val="both"/>
-        <w:rPr>
-          <w:lang w:val="en-US"/>
-        </w:rPr>
-      </w:pPr>
-    </w:p>
-    <w:p>
-      <w:pPr>
-        <w:spacing w:line="276" w:lineRule="auto"/>
-        <w:jc w:val="both"/>
-        <w:rPr>
-          <w:lang w:val="en-US"/>
-        </w:rPr>
-      </w:pPr>
-    </w:p>
-    <w:p>
-      <w:pPr>
-        <w:spacing w:line="276" w:lineRule="auto"/>
-        <w:jc w:val="both"/>
+      <w:r>
+        <w:rPr>
+          <w:lang w:val="en-US"/>
+        </w:rPr>
+        <w:t xml:space="preserve"> guide your investment decision, we provide </w:t>
+      </w:r>
+      <w:r>
+        <w:rPr>
+          <w:lang w:val="en-US"/>
+        </w:rPr>
+        <w:t xml:space="preserve">below </w:t>
+      </w:r>
+      <w:r>
+        <w:rPr>
+          <w:lang w:val="en-US"/>
+        </w:rPr>
+        <w:t>a calculator that shows the expected return of your investment after 5 years based on your evaluated success and failure probabilities of the startup following the formula</w:t>
+      </w:r>
+    </w:p>
+    <w:p>
+      <w:pPr>
+        <w:rPr>
+          <w:lang w:val="en-US"/>
+        </w:rPr>
+      </w:pPr>
+      <w:r>
+        <w:rPr>
+          <w:lang w:val="en-US"/>
+        </w:rPr>
+        <w:t>Expected return = success*promised – failure*100%.</w:t>
+      </w:r>
+    </w:p>
+    <w:p>
+      <w:pPr>
+        <w:rPr>
+          <w:lang w:val="en-US"/>
+        </w:rPr>
+      </w:pPr>
+      <w:r>
+        <w:rPr>
+          <w:lang w:val="en-US"/>
+        </w:rPr>
+        <w:t xml:space="preserve">Recall that VoyageMind’s </w:t>
+      </w:r>
+      <w:r>
+        <w:rPr>
+          <w:lang w:val="en-US"/>
+        </w:rPr>
+        <w:t xml:space="preserve">promised return rate is given to you </w:t>
+      </w:r>
+      <w:r>
+        <w:rPr>
+          <w:lang w:val="en-US"/>
+        </w:rPr>
+        <w:t xml:space="preserve">in its information </w:t>
+      </w:r>
+      <w:r>
+        <w:rPr>
+          <w:lang w:val="en-US"/>
+        </w:rPr>
+        <w:t>in its description</w:t>
+      </w:r>
+      <w:r>
+        <w:rPr>
+          <w:lang w:val="en-US"/>
+        </w:rPr>
+        <w:t xml:space="preserve"> is </w:t>
+      </w:r>
+      <w:r>
+        <w:rPr>
+          <w:lang w:val="en-US"/>
+        </w:rPr>
+        <w:t>200%.</w:t>
+      </w:r>
+    </w:p>
+    <w:p>
+      <w:pPr>
+        <w:rPr>
+          <w:lang w:val="en-US"/>
+        </w:rPr>
+      </w:pPr>
+    </w:p>
+    <w:p>
+      <w:pPr>
+        <w:rPr>
+          <w:lang w:val="en-US"/>
+        </w:rPr>
+      </w:pPr>
+    </w:p>
+    <w:p>
+      <w:pPr>
         <w:rPr>
           <w:lang w:val="en-US"/>
         </w:rPr>
@@ -4065,43 +3834,7 @@
         <w:rPr>
           <w:lang w:val="en-US"/>
         </w:rPr>
-        <w:t>You have $</w:t>
-      </w:r>
-      <w:r>
-        <w:rPr>
-          <w:lang w:val="en-US"/>
-        </w:rPr>
-        <w:t>10</w:t>
-      </w:r>
-      <w:r>
-        <w:rPr>
-          <w:lang w:val="en-US"/>
-        </w:rPr>
-        <w:t xml:space="preserve"> </w:t>
-      </w:r>
-      <w:r>
-        <w:rPr>
-          <w:lang w:val="en-US"/>
-        </w:rPr>
-        <w:t xml:space="preserve">available for </w:t>
-      </w:r>
-      <w:r>
-        <w:rPr>
-          <w:lang w:val="en-US"/>
-        </w:rPr>
-        <w:t>investment</w:t>
-      </w:r>
-      <w:r>
-        <w:rPr>
-          <w:lang w:val="en-US"/>
-        </w:rPr>
-        <w:t>.</w:t>
-      </w:r>
-      <w:r>
-        <w:rPr>
-          <w:lang w:val="en-US"/>
-        </w:rPr>
-        <w:t xml:space="preserve"> </w:t>
+        <w:t xml:space="preserve">How much </w:t>
       </w:r>
       <w:commentRangeEnd w:id="8"/>
       <w:r>
@@ -4114,236 +3847,7 @@
         <w:rPr>
           <w:lang w:val="en-US"/>
         </w:rPr>
-        <w:t xml:space="preserve">If you decide to invest in </w:t>
-      </w:r>
-      <w:proofErr w:type="spellStart"/>
-      <w:r>
-        <w:rPr>
-          <w:lang w:val="en-US"/>
-        </w:rPr>
-        <w:t>VoyageMind</w:t>
-      </w:r>
-      <w:proofErr w:type="spellEnd"/>
-      <w:r>
-        <w:rPr>
-          <w:lang w:val="en-US"/>
-        </w:rPr>
-        <w:t xml:space="preserve">, your investment can yield good returns if the startup exits (IPO or buy-out) after 5 years. But you also face the risk of default when </w:t>
-      </w:r>
-      <w:r>
-        <w:rPr>
-          <w:lang w:val="en-US"/>
-        </w:rPr>
-        <w:t>it</w:t>
-      </w:r>
-      <w:r>
-        <w:rPr>
-          <w:lang w:val="en-US"/>
-        </w:rPr>
-        <w:t xml:space="preserve"> fails (bankruptcy) after this time window.</w:t>
-      </w:r>
-      <w:r>
-        <w:rPr>
-          <w:lang w:val="en-US"/>
-        </w:rPr>
-        <w:t xml:space="preserve"> </w:t>
-      </w:r>
-      <w:r>
-        <w:rPr>
-          <w:lang w:val="en-US"/>
-        </w:rPr>
-        <w:t xml:space="preserve">Beyond investing in this startup, you also have the option to invest your money in a hedge fund which promises a return of </w:t>
-      </w:r>
-      <w:r>
-        <w:rPr>
-          <w:highlight w:val="yellow"/>
-          <w:lang w:val="en-US"/>
-        </w:rPr>
-        <w:t>XX</w:t>
-      </w:r>
-      <w:r>
-        <w:rPr>
-          <w:lang w:val="en-US"/>
-        </w:rPr>
-        <w:t>% after 5 years.</w:t>
-      </w:r>
-    </w:p>
-    <w:p>
-      <w:pPr>
-        <w:rPr>
-          <w:lang w:val="en-US"/>
-        </w:rPr>
-      </w:pPr>
-    </w:p>
-    <w:p>
-      <w:pPr>
-        <w:rPr>
-          <w:lang w:val="en-US"/>
-        </w:rPr>
-      </w:pPr>
-      <w:commentRangeStart w:id="9"/>
-      <w:r>
-        <w:rPr>
-          <w:lang w:val="en-US"/>
-        </w:rPr>
-        <w:t>To</w:t>
-      </w:r>
-      <w:commentRangeEnd w:id="9"/>
-      <w:r>
-        <w:rPr>
-          <w:rStyle w:val="CommentReference"/>
-        </w:rPr>
-        <w:commentReference w:id="9"/>
-      </w:r>
-      <w:r>
-        <w:rPr>
-          <w:lang w:val="en-US"/>
-        </w:rPr>
-        <w:t xml:space="preserve"> guide your investment decision, we provide </w:t>
-      </w:r>
-      <w:r>
-        <w:rPr>
-          <w:lang w:val="en-US"/>
-        </w:rPr>
-        <w:t xml:space="preserve">below </w:t>
-      </w:r>
-      <w:r>
-        <w:rPr>
-          <w:lang w:val="en-US"/>
-        </w:rPr>
-        <w:t>a calculator that shows the expected return of your investment after 5 years based on your evaluated success and failure probabilities of the startup following the formula</w:t>
-      </w:r>
-    </w:p>
-    <w:p>
-      <w:pPr>
-        <w:rPr>
-          <w:lang w:val="en-US"/>
-        </w:rPr>
-      </w:pPr>
-      <w:r>
-        <w:rPr>
-          <w:lang w:val="en-US"/>
-        </w:rPr>
-        <w:t>Expected return = success*promised – failure*100%.</w:t>
-      </w:r>
-    </w:p>
-    <w:p>
-      <w:pPr>
-        <w:rPr>
-          <w:lang w:val="en-US"/>
-        </w:rPr>
-      </w:pPr>
-      <w:r>
-        <w:rPr>
-          <w:lang w:val="en-US"/>
-        </w:rPr>
-        <w:t xml:space="preserve">Recall that </w:t>
-      </w:r>
-      <w:proofErr w:type="spellStart"/>
-      <w:r>
-        <w:rPr>
-          <w:lang w:val="en-US"/>
-        </w:rPr>
-        <w:t>VoyageMind’s</w:t>
-      </w:r>
-      <w:proofErr w:type="spellEnd"/>
-      <w:r>
-        <w:rPr>
-          <w:lang w:val="en-US"/>
-        </w:rPr>
-        <w:t xml:space="preserve"> </w:t>
-      </w:r>
-      <w:r>
-        <w:rPr>
-          <w:lang w:val="en-US"/>
-        </w:rPr>
-        <w:t xml:space="preserve">promised return rate is given to you </w:t>
-      </w:r>
-      <w:r>
-        <w:rPr>
-          <w:lang w:val="en-US"/>
-        </w:rPr>
-        <w:t xml:space="preserve">in its information </w:t>
-      </w:r>
-      <w:r>
-        <w:rPr>
-          <w:lang w:val="en-US"/>
-        </w:rPr>
-        <w:t>in its description</w:t>
-      </w:r>
-      <w:r>
-        <w:rPr>
-          <w:lang w:val="en-US"/>
-        </w:rPr>
-        <w:t xml:space="preserve"> is </w:t>
-      </w:r>
-      <w:r>
-        <w:rPr>
-          <w:lang w:val="en-US"/>
-        </w:rPr>
-        <w:t>200%.</w:t>
-      </w:r>
-    </w:p>
-    <w:p>
-      <w:pPr>
-        <w:rPr>
-          <w:lang w:val="en-US"/>
-        </w:rPr>
-      </w:pPr>
-    </w:p>
-    <w:p>
-      <w:pPr>
-        <w:rPr>
-          <w:lang w:val="en-US"/>
-        </w:rPr>
-      </w:pPr>
-    </w:p>
-    <w:p>
-      <w:pPr>
-        <w:rPr>
-          <w:lang w:val="en-US"/>
-        </w:rPr>
-      </w:pPr>
-    </w:p>
-    <w:p>
-      <w:pPr>
-        <w:rPr>
-          <w:lang w:val="en-US"/>
-        </w:rPr>
-      </w:pPr>
-      <w:commentRangeStart w:id="10"/>
-      <w:r>
-        <w:rPr>
-          <w:lang w:val="en-US"/>
-        </w:rPr>
-        <w:t xml:space="preserve">How much </w:t>
-      </w:r>
-      <w:commentRangeEnd w:id="10"/>
-      <w:r>
-        <w:rPr>
-          <w:rStyle w:val="CommentReference"/>
-        </w:rPr>
-        <w:commentReference w:id="10"/>
-      </w:r>
-      <w:r>
-        <w:rPr>
-          <w:lang w:val="en-US"/>
-        </w:rPr>
-        <w:t xml:space="preserve">would you invest in </w:t>
-      </w:r>
-      <w:proofErr w:type="spellStart"/>
-      <w:r>
-        <w:rPr>
-          <w:lang w:val="en-US"/>
-        </w:rPr>
-        <w:t>VoyageMind</w:t>
-      </w:r>
-      <w:proofErr w:type="spellEnd"/>
-      <w:r>
-        <w:rPr>
-          <w:lang w:val="en-US"/>
-        </w:rPr>
-        <w:t>?</w:t>
+        <w:t>would you invest in VoyageMind?</w:t>
       </w:r>
     </w:p>
     <w:p>
@@ -4438,7 +3942,7 @@
           </mc:Choice>
           <mc:Fallback>
             <w:pict>
-              <v:shape w14:anchorId="209B0FF9" id="Text Box 10" o:spid="_x0000_s1033" type="#_x0000_t202" style="position:absolute;margin-left:0;margin-top:107pt;width:51.55pt;height:21.45pt;z-index:-251642880;visibility:visible;mso-wrap-style:square;mso-height-percent:0;mso-wrap-distance-left:9pt;mso-wrap-distance-top:0;mso-wrap-distance-right:9pt;mso-wrap-distance-bottom:0;mso-position-horizontal:center;mso-position-horizontal-relative:margin;mso-position-vertical:absolute;mso-position-vertical-relative:text;mso-height-percent:0;mso-height-relative:margin;v-text-anchor:top" o:gfxdata="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" fillcolor="white [3201]" strokeweight=".5pt">
+              <v:shape w14:anchorId="209B0FF9" id="Text Box 10" o:spid="_x0000_s1032" type="#_x0000_t202" style="position:absolute;margin-left:0;margin-top:107pt;width:51.55pt;height:21.45pt;z-index:-251642880;visibility:visible;mso-wrap-style:square;mso-height-percent:0;mso-wrap-distance-left:9pt;mso-wrap-distance-top:0;mso-wrap-distance-right:9pt;mso-wrap-distance-bottom:0;mso-position-horizontal:center;mso-position-horizontal-relative:margin;mso-position-vertical:absolute;mso-position-vertical-relative:text;mso-height-percent:0;mso-height-relative:margin;v-text-anchor:top" o:gfxdata="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" fillcolor="white [3201]" strokeweight=".5pt">
                 <v:textbox>
                   <w:txbxContent>
                     <w:p>
@@ -4471,13 +3975,13 @@
         </w:rPr>
         <w:br w:type="page"/>
       </w:r>
-      <w:commentRangeStart w:id="11"/>
-      <w:commentRangeEnd w:id="11"/>
+      <w:commentRangeStart w:id="9"/>
+      <w:commentRangeEnd w:id="9"/>
       <w:r>
         <w:rPr>
           <w:rStyle w:val="CommentReference"/>
         </w:rPr>
-        <w:commentReference w:id="11"/>
+        <w:commentReference w:id="9"/>
       </w:r>
     </w:p>
     <w:p>
@@ -4868,7 +4372,7 @@
           </mc:Choice>
           <mc:Fallback>
             <w:pict>
-              <v:shape w14:anchorId="3E2E063B" id="Text Box 11" o:spid="_x0000_s1034" type="#_x0000_t202" style="position:absolute;margin-left:212.9pt;margin-top:.4pt;width:51.55pt;height:21.45pt;z-index:-251640832;visibility:visible;mso-wrap-style:square;mso-height-percent:0;mso-wrap-distance-left:9pt;mso-wrap-distance-top:0;mso-wrap-distance-right:9pt;mso-wrap-distance-bottom:0;mso-position-horizontal:absolute;mso-position-horizontal-relative:margin;mso-position-vertical:absolute;mso-position-vertical-relative:text;mso-height-percent:0;mso-height-relative:margin;v-text-anchor:top" o:gfxdata="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" fillcolor="white [3201]" strokeweight=".5pt">
+              <v:shape w14:anchorId="3E2E063B" id="Text Box 11" o:spid="_x0000_s1033" type="#_x0000_t202" style="position:absolute;margin-left:212.9pt;margin-top:.4pt;width:51.55pt;height:21.45pt;z-index:-251640832;visibility:visible;mso-wrap-style:square;mso-height-percent:0;mso-wrap-distance-left:9pt;mso-wrap-distance-top:0;mso-wrap-distance-right:9pt;mso-wrap-distance-bottom:0;mso-position-horizontal:absolute;mso-position-horizontal-relative:margin;mso-position-vertical:absolute;mso-position-vertical-relative:text;mso-height-percent:0;mso-height-relative:margin;v-text-anchor:top" o:gfxdata="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" fillcolor="white [3201]" strokeweight=".5pt">
                 <v:textbox>
                   <w:txbxContent>
                     <w:p>
@@ -4912,6 +4416,7 @@
           <w:lang w:val="en-US"/>
         </w:rPr>
       </w:pPr>
+      <w:commentRangeStart w:id="10"/>
       <w:r>
         <w:rPr>
           <w:b/>
@@ -4928,6 +4433,520 @@
           <w:lang w:val="en-US"/>
         </w:rPr>
         <w:t>11</w:t>
+      </w:r>
+      <w:r>
+        <w:rPr>
+          <w:b/>
+          <w:color w:val="4472C4" w:themeColor="accent1"/>
+          <w:lang w:val="en-US"/>
+        </w:rPr>
+        <w:t xml:space="preserve"> Demographic</w:t>
+      </w:r>
+      <w:commentRangeEnd w:id="10"/>
+      <w:r>
+        <w:rPr>
+          <w:rStyle w:val="CommentReference"/>
+        </w:rPr>
+        <w:commentReference w:id="10"/>
+      </w:r>
+    </w:p>
+    <w:p>
+      <w:pPr>
+        <w:spacing w:line="276" w:lineRule="auto"/>
+        <w:jc w:val="both"/>
+        <w:rPr>
+          <w:lang w:val="en-US"/>
+        </w:rPr>
+      </w:pPr>
+    </w:p>
+    <w:p>
+      <w:pPr>
+        <w:spacing w:line="276" w:lineRule="auto"/>
+        <w:jc w:val="both"/>
+        <w:rPr>
+          <w:lang w:val="en-US"/>
+        </w:rPr>
+      </w:pPr>
+    </w:p>
+    <w:p>
+      <w:pPr>
+        <w:spacing w:line="276" w:lineRule="auto"/>
+        <w:jc w:val="both"/>
+        <w:rPr>
+          <w:lang w:val="en-US"/>
+        </w:rPr>
+      </w:pPr>
+      <w:r>
+        <w:rPr>
+          <w:lang w:val="en-US"/>
+        </w:rPr>
+        <w:t>Please indicate your gender</w:t>
+      </w:r>
+    </w:p>
+    <w:p>
+      <w:pPr>
+        <w:pStyle w:val="ListParagraph"/>
+        <w:numPr>
+          <w:ilvl w:val="0"/>
+          <w:numId w:val="2"/>
+        </w:numPr>
+        <w:spacing w:line="276" w:lineRule="auto"/>
+        <w:jc w:val="both"/>
+        <w:rPr>
+          <w:lang w:val="en-US"/>
+        </w:rPr>
+      </w:pPr>
+      <w:r>
+        <w:rPr>
+          <w:lang w:val="en-US"/>
+        </w:rPr>
+        <w:t>Male</w:t>
+      </w:r>
+    </w:p>
+    <w:p>
+      <w:pPr>
+        <w:pStyle w:val="ListParagraph"/>
+        <w:numPr>
+          <w:ilvl w:val="0"/>
+          <w:numId w:val="2"/>
+        </w:numPr>
+        <w:spacing w:line="276" w:lineRule="auto"/>
+        <w:jc w:val="both"/>
+        <w:rPr>
+          <w:lang w:val="en-US"/>
+        </w:rPr>
+      </w:pPr>
+      <w:r>
+        <w:rPr>
+          <w:lang w:val="en-US"/>
+        </w:rPr>
+        <w:t>Female</w:t>
+      </w:r>
+    </w:p>
+    <w:p>
+      <w:pPr>
+        <w:spacing w:line="276" w:lineRule="auto"/>
+        <w:jc w:val="both"/>
+        <w:rPr>
+          <w:lang w:val="en-US"/>
+        </w:rPr>
+      </w:pPr>
+    </w:p>
+    <w:p>
+      <w:pPr>
+        <w:spacing w:line="276" w:lineRule="auto"/>
+        <w:jc w:val="both"/>
+        <w:rPr>
+          <w:lang w:val="en-US"/>
+        </w:rPr>
+      </w:pPr>
+    </w:p>
+    <w:p>
+      <w:pPr>
+        <w:spacing w:line="276" w:lineRule="auto"/>
+        <w:jc w:val="both"/>
+        <w:rPr>
+          <w:lang w:val="en-US"/>
+        </w:rPr>
+      </w:pPr>
+      <w:r>
+        <w:rPr>
+          <w:lang w:val="en-US"/>
+        </w:rPr>
+        <w:t>What is your age?</w:t>
+      </w:r>
+    </w:p>
+    <w:p>
+      <w:pPr>
+        <w:spacing w:line="276" w:lineRule="auto"/>
+        <w:jc w:val="both"/>
+        <w:rPr>
+          <w:lang w:val="en-US"/>
+        </w:rPr>
+      </w:pPr>
+    </w:p>
+    <w:p>
+      <w:pPr>
+        <w:spacing w:line="276" w:lineRule="auto"/>
+        <w:jc w:val="both"/>
+        <w:rPr>
+          <w:lang w:val="en-US"/>
+        </w:rPr>
+      </w:pPr>
+    </w:p>
+    <w:p>
+      <w:pPr>
+        <w:spacing w:line="276" w:lineRule="auto"/>
+        <w:jc w:val="both"/>
+        <w:rPr>
+          <w:lang w:val="en-US"/>
+        </w:rPr>
+      </w:pPr>
+      <w:r>
+        <w:rPr>
+          <w:lang w:val="en-US"/>
+        </w:rPr>
+        <w:t>Which education level below best describe yours?</w:t>
+      </w:r>
+    </w:p>
+    <w:p>
+      <w:pPr>
+        <w:pStyle w:val="ListParagraph"/>
+        <w:numPr>
+          <w:ilvl w:val="0"/>
+          <w:numId w:val="3"/>
+        </w:numPr>
+        <w:spacing w:line="276" w:lineRule="auto"/>
+        <w:jc w:val="both"/>
+        <w:rPr>
+          <w:lang w:val="en-US"/>
+        </w:rPr>
+      </w:pPr>
+      <w:r>
+        <w:rPr>
+          <w:lang w:val="en-US"/>
+        </w:rPr>
+        <w:t>High school graduation</w:t>
+      </w:r>
+    </w:p>
+    <w:p>
+      <w:pPr>
+        <w:pStyle w:val="ListParagraph"/>
+        <w:numPr>
+          <w:ilvl w:val="0"/>
+          <w:numId w:val="3"/>
+        </w:numPr>
+        <w:spacing w:line="276" w:lineRule="auto"/>
+        <w:jc w:val="both"/>
+        <w:rPr>
+          <w:lang w:val="en-US"/>
+        </w:rPr>
+      </w:pPr>
+      <w:r>
+        <w:rPr>
+          <w:lang w:val="en-US"/>
+        </w:rPr>
+        <w:t>Undergraduate degree</w:t>
+      </w:r>
+    </w:p>
+    <w:p>
+      <w:pPr>
+        <w:pStyle w:val="ListParagraph"/>
+        <w:numPr>
+          <w:ilvl w:val="0"/>
+          <w:numId w:val="3"/>
+        </w:numPr>
+        <w:spacing w:line="276" w:lineRule="auto"/>
+        <w:jc w:val="both"/>
+        <w:rPr>
+          <w:lang w:val="en-US"/>
+        </w:rPr>
+      </w:pPr>
+      <w:r>
+        <w:rPr>
+          <w:lang w:val="en-US"/>
+        </w:rPr>
+        <w:t>Graduate degree</w:t>
+      </w:r>
+    </w:p>
+    <w:p>
+      <w:pPr>
+        <w:pStyle w:val="ListParagraph"/>
+        <w:numPr>
+          <w:ilvl w:val="0"/>
+          <w:numId w:val="3"/>
+        </w:numPr>
+        <w:spacing w:line="276" w:lineRule="auto"/>
+        <w:jc w:val="both"/>
+        <w:rPr>
+          <w:lang w:val="en-US"/>
+        </w:rPr>
+      </w:pPr>
+      <w:r>
+        <w:rPr>
+          <w:lang w:val="en-US"/>
+        </w:rPr>
+        <w:t>Others</w:t>
+      </w:r>
+    </w:p>
+    <w:p>
+      <w:pPr>
+        <w:spacing w:line="276" w:lineRule="auto"/>
+        <w:jc w:val="both"/>
+        <w:rPr>
+          <w:lang w:val="en-US"/>
+        </w:rPr>
+      </w:pPr>
+    </w:p>
+    <w:p>
+      <w:pPr>
+        <w:spacing w:line="276" w:lineRule="auto"/>
+        <w:jc w:val="both"/>
+        <w:rPr>
+          <w:b/>
+          <w:color w:val="4472C4" w:themeColor="accent1"/>
+          <w:lang w:val="en-US"/>
+        </w:rPr>
+      </w:pPr>
+      <w:r>
+        <w:rPr>
+          <w:b/>
+          <w:color w:val="4472C4" w:themeColor="accent1"/>
+          <w:lang w:val="en-US"/>
+        </w:rPr>
+        <w:t xml:space="preserve"> </w:t>
+      </w:r>
+    </w:p>
+    <w:p>
+      <w:pPr>
+        <w:spacing w:line="276" w:lineRule="auto"/>
+        <w:jc w:val="both"/>
+        <w:rPr>
+          <w:b/>
+          <w:color w:val="4472C4" w:themeColor="accent1"/>
+          <w:lang w:val="en-US"/>
+        </w:rPr>
+      </w:pPr>
+      <w:r>
+        <w:rPr>
+          <w:noProof/>
+          <w:lang w:val="en-US"/>
+        </w:rPr>
+        <mc:AlternateContent>
+          <mc:Choice Requires="wps">
+            <w:drawing>
+              <wp:anchor distT="0" distB="0" distL="114300" distR="114300" simplePos="0" relativeHeight="251677696" behindDoc="0" locked="0" layoutInCell="1" allowOverlap="1" wp14:anchorId="144857B7" wp14:editId="3659CB84">
+                <wp:simplePos x="0" y="0"/>
+                <wp:positionH relativeFrom="margin">
+                  <wp:align>center</wp:align>
+                </wp:positionH>
+                <wp:positionV relativeFrom="paragraph">
+                  <wp:posOffset>277593</wp:posOffset>
+                </wp:positionV>
+                <wp:extent cx="655092" cy="272955"/>
+                <wp:effectExtent l="0" t="0" r="12065" b="13335"/>
+                <wp:wrapThrough wrapText="bothSides">
+                  <wp:wrapPolygon edited="0">
+                    <wp:start x="0" y="0"/>
+                    <wp:lineTo x="0" y="21147"/>
+                    <wp:lineTo x="21370" y="21147"/>
+                    <wp:lineTo x="21370" y="0"/>
+                    <wp:lineTo x="0" y="0"/>
+                  </wp:wrapPolygon>
+                </wp:wrapThrough>
+                <wp:docPr id="1" name="Text Box 1"/>
+                <wp:cNvGraphicFramePr/>
+                <a:graphic xmlns:a="http://schemas.openxmlformats.org/drawingml/2006/main">
+                  <a:graphicData uri="http://schemas.microsoft.com/office/word/2010/wordprocessingShape">
+                    <wps:wsp>
+                      <wps:cNvSpPr txBox="1"/>
+                      <wps:spPr>
+                        <a:xfrm>
+                          <a:off x="0" y="0"/>
+                          <a:ext cx="655092" cy="272955"/>
+                        </a:xfrm>
+                        <a:prstGeom prst="rect">
+                          <a:avLst/>
+                        </a:prstGeom>
+                        <a:solidFill>
+                          <a:schemeClr val="lt1"/>
+                        </a:solidFill>
+                        <a:ln w="6350">
+                          <a:solidFill>
+                            <a:prstClr val="black"/>
+                          </a:solidFill>
+                        </a:ln>
+                      </wps:spPr>
+                      <wps:txbx>
+                        <w:txbxContent>
+                          <w:p>
+                            <w:pPr>
+                              <w:jc w:val="center"/>
+                              <w:rPr>
+                                <w:b/>
+                                <w:lang w:val="en-US"/>
+                              </w:rPr>
+                            </w:pPr>
+                            <w:r>
+                              <w:rPr>
+                                <w:b/>
+                                <w:lang w:val="en-US"/>
+                              </w:rPr>
+                              <w:t>Next</w:t>
+                            </w:r>
+                          </w:p>
+                        </w:txbxContent>
+                      </wps:txbx>
+                      <wps:bodyPr rot="0" spcFirstLastPara="0" vertOverflow="overflow" horzOverflow="overflow" vert="horz" wrap="square" lIns="91440" tIns="45720" rIns="91440" bIns="45720" numCol="1" spcCol="0" rtlCol="0" fromWordArt="0" anchor="t" anchorCtr="0" forceAA="0" compatLnSpc="1">
+                        <a:prstTxWarp prst="textNoShape">
+                          <a:avLst/>
+                        </a:prstTxWarp>
+                        <a:noAutofit/>
+                      </wps:bodyPr>
+                    </wps:wsp>
+                  </a:graphicData>
+                </a:graphic>
+                <wp14:sizeRelV relativeFrom="margin">
+                  <wp14:pctHeight>0</wp14:pctHeight>
+                </wp14:sizeRelV>
+              </wp:anchor>
+            </w:drawing>
+          </mc:Choice>
+          <mc:Fallback>
+            <w:pict>
+              <v:shape w14:anchorId="144857B7" id="Text Box 1" o:spid="_x0000_s1034" type="#_x0000_t202" style="position:absolute;left:0;text-align:left;margin-left:0;margin-top:21.85pt;width:51.6pt;height:21.5pt;z-index:251677696;visibility:visible;mso-wrap-style:square;mso-height-percent:0;mso-wrap-distance-left:9pt;mso-wrap-distance-top:0;mso-wrap-distance-right:9pt;mso-wrap-distance-bottom:0;mso-position-horizontal:center;mso-position-horizontal-relative:margin;mso-position-vertical:absolute;mso-position-vertical-relative:text;mso-height-percent:0;mso-height-relative:margin;v-text-anchor:top" o:gfxdata="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" fillcolor="white [3201]" strokeweight=".5pt">
+                <v:textbox>
+                  <w:txbxContent>
+                    <w:p>
+                      <w:pPr>
+                        <w:jc w:val="center"/>
+                        <w:rPr>
+                          <w:b/>
+                          <w:lang w:val="en-US"/>
+                        </w:rPr>
+                      </w:pPr>
+                      <w:r>
+                        <w:rPr>
+                          <w:b/>
+                          <w:lang w:val="en-US"/>
+                        </w:rPr>
+                        <w:t>Next</w:t>
+                      </w:r>
+                    </w:p>
+                  </w:txbxContent>
+                </v:textbox>
+                <w10:wrap type="through" anchorx="margin"/>
+              </v:shape>
+            </w:pict>
+          </mc:Fallback>
+        </mc:AlternateContent>
+      </w:r>
+    </w:p>
+    <w:p>
+      <w:pPr>
+        <w:rPr>
+          <w:lang w:val="en-US"/>
+        </w:rPr>
+      </w:pPr>
+    </w:p>
+    <w:p>
+      <w:pPr>
+        <w:rPr>
+          <w:lang w:val="en-US"/>
+        </w:rPr>
+      </w:pPr>
+    </w:p>
+    <w:p>
+      <w:pPr>
+        <w:rPr>
+          <w:lang w:val="en-US"/>
+        </w:rPr>
+      </w:pPr>
+    </w:p>
+    <w:p>
+      <w:pPr>
+        <w:rPr>
+          <w:lang w:val="en-US"/>
+        </w:rPr>
+      </w:pPr>
+    </w:p>
+    <w:p>
+      <w:pPr>
+        <w:rPr>
+          <w:lang w:val="en-US"/>
+        </w:rPr>
+      </w:pPr>
+    </w:p>
+    <w:p>
+      <w:pPr>
+        <w:rPr>
+          <w:lang w:val="en-US"/>
+        </w:rPr>
+      </w:pPr>
+    </w:p>
+    <w:p>
+      <w:pPr>
+        <w:rPr>
+          <w:lang w:val="en-US"/>
+        </w:rPr>
+      </w:pPr>
+    </w:p>
+    <w:p>
+      <w:pPr>
+        <w:rPr>
+          <w:lang w:val="en-US"/>
+        </w:rPr>
+      </w:pPr>
+    </w:p>
+    <w:p>
+      <w:pPr>
+        <w:rPr>
+          <w:lang w:val="en-US"/>
+        </w:rPr>
+      </w:pPr>
+    </w:p>
+    <w:p>
+      <w:pPr>
+        <w:rPr>
+          <w:lang w:val="en-US"/>
+        </w:rPr>
+      </w:pPr>
+    </w:p>
+    <w:p>
+      <w:pPr>
+        <w:rPr>
+          <w:lang w:val="en-US"/>
+        </w:rPr>
+      </w:pPr>
+    </w:p>
+    <w:p>
+      <w:pPr>
+        <w:rPr>
+          <w:lang w:val="en-US"/>
+        </w:rPr>
+      </w:pPr>
+    </w:p>
+    <w:p>
+      <w:pPr>
+        <w:rPr>
+          <w:lang w:val="en-US"/>
+        </w:rPr>
+      </w:pPr>
+    </w:p>
+    <w:p>
+      <w:pPr>
+        <w:spacing w:line="276" w:lineRule="auto"/>
+        <w:jc w:val="both"/>
+        <w:rPr>
+          <w:b/>
+          <w:color w:val="4472C4" w:themeColor="accent1"/>
+          <w:lang w:val="en-US"/>
+        </w:rPr>
+      </w:pPr>
+      <w:r>
+        <w:rPr>
+          <w:b/>
+          <w:color w:val="4472C4" w:themeColor="accent1"/>
+          <w:lang w:val="en-US"/>
+        </w:rPr>
+        <w:lastRenderedPageBreak/>
+        <w:t xml:space="preserve">Page </w:t>
+      </w:r>
+      <w:r>
+        <w:rPr>
+          <w:b/>
+          <w:color w:val="4472C4" w:themeColor="accent1"/>
+          <w:lang w:val="en-US"/>
+        </w:rPr>
+        <w:t>1</w:t>
+      </w:r>
+      <w:r>
+        <w:rPr>
+          <w:b/>
+          <w:color w:val="4472C4" w:themeColor="accent1"/>
+          <w:lang w:val="en-US"/>
+        </w:rPr>
+        <w:t>2</w:t>
       </w:r>
       <w:r>
         <w:rPr>
@@ -5000,8 +5019,8 @@
 </file>
 
 <file path=word/comments.xml><?xml version="1.0" encoding="utf-8"?>
-<w:comments xmlns:wpc="http://schemas.microsoft.com/office/word/2010/wordprocessingCanvas" xmlns:cx="http://schemas.microsoft.com/office/drawing/2014/chartex" xmlns:cx1="http://schemas.microsoft.com/office/drawing/2015/9/8/chartex" xmlns:cx2="http://schemas.microsoft.com/office/drawing/2015/10/21/chartex" xmlns:cx3="http://schemas.microsoft.com/office/drawing/2016/5/9/chartex" xmlns:cx4="http://schemas.microsoft.com/office/drawing/2016/5/10/chartex" xmlns:cx5="http://schemas.microsoft.com/office/drawing/2016/5/11/chartex" xmlns:cx6="http://schemas.microsoft.com/office/drawing/2016/5/12/chartex" xmlns:cx7="http://schemas.microsoft.com/office/drawing/2016/5/13/chartex" xmlns:cx8="http://schemas.microsoft.com/office/drawing/2016/5/14/chartex" xmlns:mc="http://schemas.openxmlformats.org/markup-compatibility/2006" xmlns:aink="http://schemas.microsoft.com/office/drawing/2016/ink" xmlns:am3d="http://schemas.microsoft.com/office/drawing/2017/model3d" xmlns:o="urn:schemas-microsoft-com:office:office" xmlns:r="http://schemas.openxmlformats.org/officeDocument/2006/relationships" xmlns:m="http://schemas.openxmlformats.org/officeDocument/2006/math" xmlns:v="urn:schemas-microsoft-com:vml" xmlns:wp14="http://schemas.microsoft.com/office/word/2010/wordprocessingDrawing" xmlns:wp="http://schemas.openxmlformats.org/drawingml/2006/wordprocessingDrawing" xmlns:w10="urn:schemas-microsoft-com:office:word" xmlns:w="http://schemas.openxmlformats.org/wordprocessingml/2006/main" xmlns:w14="http://schemas.microsoft.com/office/word/2010/wordml" xmlns:w15="http://schemas.microsoft.com/office/word/2012/wordml" xmlns:w16cid="http://schemas.microsoft.com/office/word/2016/wordml/cid" xmlns:w16se="http://schemas.microsoft.com/office/word/2015/wordml/symex" xmlns:wpg="http://schemas.microsoft.com/office/word/2010/wordprocessingGroup" xmlns:wpi="http://schemas.microsoft.com/office/word/2010/wordprocessingInk" xmlns:wne="http://schemas.microsoft.com/office/word/2006/wordml" xmlns:wps="http://schemas.microsoft.com/office/word/2010/wordprocessingShape" mc:Ignorable="w14 w15 w16se w16cid wp14">
-  <w:comment w:id="1" w:author="Hanh Le" w:date="2025-02-27T16:23:00Z" w:initials="HL">
+<w:comments xmlns:wpc="http://schemas.microsoft.com/office/word/2010/wordprocessingCanvas" xmlns:cx="http://schemas.microsoft.com/office/drawing/2014/chartex" xmlns:cx1="http://schemas.microsoft.com/office/drawing/2015/9/8/chartex" xmlns:cx2="http://schemas.microsoft.com/office/drawing/2015/10/21/chartex" xmlns:cx3="http://schemas.microsoft.com/office/drawing/2016/5/9/chartex" xmlns:cx4="http://schemas.microsoft.com/office/drawing/2016/5/10/chartex" xmlns:cx5="http://schemas.microsoft.com/office/drawing/2016/5/11/chartex" xmlns:cx6="http://schemas.microsoft.com/office/drawing/2016/5/12/chartex" xmlns:cx7="http://schemas.microsoft.com/office/drawing/2016/5/13/chartex" xmlns:cx8="http://schemas.microsoft.com/office/drawing/2016/5/14/chartex" xmlns:mc="http://schemas.openxmlformats.org/markup-compatibility/2006" xmlns:aink="http://schemas.microsoft.com/office/drawing/2016/ink" xmlns:am3d="http://schemas.microsoft.com/office/drawing/2017/model3d" xmlns:o="urn:schemas-microsoft-com:office:office" xmlns:oel="http://schemas.microsoft.com/office/2019/extlst" xmlns:r="http://schemas.openxmlformats.org/officeDocument/2006/relationships" xmlns:m="http://schemas.openxmlformats.org/officeDocument/2006/math" xmlns:v="urn:schemas-microsoft-com:vml" xmlns:wp14="http://schemas.microsoft.com/office/word/2010/wordprocessingDrawing" xmlns:wp="http://schemas.openxmlformats.org/drawingml/2006/wordprocessingDrawing" xmlns:w10="urn:schemas-microsoft-com:office:word" xmlns:w="http://schemas.openxmlformats.org/wordprocessingml/2006/main" xmlns:w14="http://schemas.microsoft.com/office/word/2010/wordml" xmlns:w15="http://schemas.microsoft.com/office/word/2012/wordml" xmlns:w16cex="http://schemas.microsoft.com/office/word/2018/wordml/cex" xmlns:w16cid="http://schemas.microsoft.com/office/word/2016/wordml/cid" xmlns:w16="http://schemas.microsoft.com/office/word/2018/wordml" xmlns:w16du="http://schemas.microsoft.com/office/word/2023/wordml/word16du" xmlns:w16sdtdh="http://schemas.microsoft.com/office/word/2020/wordml/sdtdatahash" xmlns:w16sdtfl="http://schemas.microsoft.com/office/word/2024/wordml/sdtformatlock" xmlns:w16se="http://schemas.microsoft.com/office/word/2015/wordml/symex" xmlns:wpg="http://schemas.microsoft.com/office/word/2010/wordprocessingGroup" xmlns:wpi="http://schemas.microsoft.com/office/word/2010/wordprocessingInk" xmlns:wne="http://schemas.microsoft.com/office/word/2006/wordml" xmlns:wps="http://schemas.microsoft.com/office/word/2010/wordprocessingShape" mc:Ignorable="w14 w15 w16se w16cid w16 w16cex w16sdtdh w16sdtfl w16du wp14">
+  <w:comment w:id="0" w:author="Hanh Le" w:date="2025-02-27T16:35:00Z" w:initials="HL">
     <w:p>
       <w:pPr>
         <w:pStyle w:val="CommentText"/>
@@ -5019,47 +5038,17 @@
         <w:rPr>
           <w:lang w:val="en-US"/>
         </w:rPr>
-        <w:t xml:space="preserve">Should we have this? </w:t>
-      </w:r>
-      <w:r>
-        <w:rPr>
-          <w:lang w:val="en-US"/>
-        </w:rPr>
-        <w:br/>
-      </w:r>
-      <w:r>
-        <w:rPr>
-          <w:lang w:val="en-US"/>
-        </w:rPr>
-        <w:br/>
-      </w:r>
-      <w:r>
-        <w:rPr>
-          <w:lang w:val="en-US"/>
-        </w:rPr>
-        <w:t>To move to</w:t>
-      </w:r>
-      <w:r>
-        <w:rPr>
-          <w:lang w:val="en-US"/>
-        </w:rPr>
-        <w:t xml:space="preserve"> </w:t>
-      </w:r>
-      <w:r>
-        <w:rPr>
-          <w:lang w:val="en-US"/>
-        </w:rPr>
-        <w:t>the e</w:t>
-      </w:r>
-      <w:r>
-        <w:rPr>
-          <w:lang w:val="en-US"/>
-        </w:rPr>
-        <w:t>nd to avoid anchoring</w:t>
+        <w:t>Respondent can only continue if t</w:t>
+      </w:r>
+      <w:r>
+        <w:rPr>
+          <w:lang w:val="en-US"/>
+        </w:rPr>
+        <w:t>hey answer this question correctly.</w:t>
       </w:r>
     </w:p>
   </w:comment>
-  <w:comment w:id="2" w:author="Hanh Le" w:date="2025-02-27T16:35:00Z" w:initials="HL">
+  <w:comment w:id="1" w:author="Hanh Le" w:date="2025-02-27T16:55:00Z" w:initials="HL">
     <w:p>
       <w:pPr>
         <w:pStyle w:val="CommentText"/>
@@ -5077,6 +5066,56 @@
         <w:rPr>
           <w:lang w:val="en-US"/>
         </w:rPr>
+        <w:t>Enforcing that answers must be c</w:t>
+      </w:r>
+      <w:r>
+        <w:rPr>
+          <w:lang w:val="en-US"/>
+        </w:rPr>
+        <w:t>orrect to move on?</w:t>
+      </w:r>
+    </w:p>
+  </w:comment>
+  <w:comment w:id="2" w:author="Hanh Le" w:date="2025-02-27T16:59:00Z" w:initials="HL">
+    <w:p>
+      <w:pPr>
+        <w:pStyle w:val="CommentText"/>
+        <w:rPr>
+          <w:lang w:val="en-US"/>
+        </w:rPr>
+      </w:pPr>
+      <w:r>
+        <w:rPr>
+          <w:rStyle w:val="CommentReference"/>
+        </w:rPr>
+        <w:annotationRef/>
+      </w:r>
+      <w:r>
+        <w:rPr>
+          <w:lang w:val="en-US"/>
+        </w:rPr>
+        <w:t>Info from wikipedia</w:t>
+      </w:r>
+    </w:p>
+  </w:comment>
+  <w:comment w:id="3" w:author="Hanh Le" w:date="2025-02-27T17:13:00Z" w:initials="HL">
+    <w:p>
+      <w:pPr>
+        <w:pStyle w:val="CommentText"/>
+        <w:rPr>
+          <w:lang w:val="en-US"/>
+        </w:rPr>
+      </w:pPr>
+      <w:r>
+        <w:rPr>
+          <w:rStyle w:val="CommentReference"/>
+        </w:rPr>
+        <w:annotationRef/>
+      </w:r>
+      <w:r>
+        <w:rPr>
+          <w:lang w:val="en-US"/>
+        </w:rPr>
         <w:t>Respondent can only continue if t</w:t>
       </w:r>
       <w:r>
@@ -5087,7 +5126,7 @@
       </w:r>
     </w:p>
   </w:comment>
-  <w:comment w:id="3" w:author="Hanh Le" w:date="2025-02-27T16:55:00Z" w:initials="HL">
+  <w:comment w:id="4" w:author="Hanh Le" w:date="2025-02-27T17:11:00Z" w:initials="HL">
     <w:p>
       <w:pPr>
         <w:pStyle w:val="CommentText"/>
@@ -5105,17 +5144,17 @@
         <w:rPr>
           <w:lang w:val="en-US"/>
         </w:rPr>
-        <w:t>Enforcing that answers must be c</w:t>
-      </w:r>
-      <w:r>
-        <w:rPr>
-          <w:lang w:val="en-US"/>
-        </w:rPr>
-        <w:t>orrect to move on?</w:t>
+        <w:t>Not sure if this question w</w:t>
+      </w:r>
+      <w:r>
+        <w:rPr>
+          <w:lang w:val="en-US"/>
+        </w:rPr>
+        <w:t>ill have any ‘anchoring’ effect. The gain is that it can emphasize that they ‘are’ the investor now and act as another attention check before the news.</w:t>
       </w:r>
     </w:p>
   </w:comment>
-  <w:comment w:id="4" w:author="Hanh Le" w:date="2025-02-27T16:59:00Z" w:initials="HL">
+  <w:comment w:id="5" w:author="Hanh Le" w:date="2025-02-27T17:58:00Z" w:initials="HL">
     <w:p>
       <w:pPr>
         <w:pStyle w:val="CommentText"/>
@@ -5133,17 +5172,11 @@
         <w:rPr>
           <w:lang w:val="en-US"/>
         </w:rPr>
-        <w:t xml:space="preserve">Info from </w:t>
-      </w:r>
-      <w:r>
-        <w:rPr>
-          <w:lang w:val="en-US"/>
-        </w:rPr>
-        <w:t>wikipedia</w:t>
+        <w:t>We should keep showing startup info here.</w:t>
       </w:r>
     </w:p>
   </w:comment>
-  <w:comment w:id="5" w:author="Hanh Le" w:date="2025-02-27T17:13:00Z" w:initials="HL">
+  <w:comment w:id="6" w:author="Hanh Le" w:date="2025-02-27T17:59:00Z" w:initials="HL">
     <w:p>
       <w:pPr>
         <w:pStyle w:val="CommentText"/>
@@ -5161,17 +5194,17 @@
         <w:rPr>
           <w:lang w:val="en-US"/>
         </w:rPr>
-        <w:t>Respondent can only continue if t</w:t>
-      </w:r>
-      <w:r>
-        <w:rPr>
-          <w:lang w:val="en-US"/>
-        </w:rPr>
-        <w:t>hey answer this question correctly.</w:t>
+        <w:t>I’m not sure if the t</w:t>
+      </w:r>
+      <w:r>
+        <w:rPr>
+          <w:lang w:val="en-US"/>
+        </w:rPr>
+        <w:t>iming of providing this here is correct/good. But think that delaying it until here may lessen anchoring and experimenter demand biases.</w:t>
       </w:r>
     </w:p>
   </w:comment>
-  <w:comment w:id="6" w:author="Hanh Le" w:date="2025-02-27T17:11:00Z" w:initials="HL">
+  <w:comment w:id="7" w:author="Hanh Le" w:date="2025-02-27T18:12:00Z" w:initials="HL">
     <w:p>
       <w:pPr>
         <w:pStyle w:val="CommentText"/>
@@ -5189,17 +5222,11 @@
         <w:rPr>
           <w:lang w:val="en-US"/>
         </w:rPr>
-        <w:t>Not sure if this question w</w:t>
-      </w:r>
-      <w:r>
-        <w:rPr>
-          <w:lang w:val="en-US"/>
-        </w:rPr>
-        <w:t>ill have any ‘anchoring’ effect. The gain is that it can emphasize that they ‘are’ the investor now and act as another attention check before the news.</w:t>
+        <w:t>should we provide the calculator and benchmark, they may introduce anchoring bias</w:t>
       </w:r>
     </w:p>
   </w:comment>
-  <w:comment w:id="7" w:author="Hanh Le" w:date="2025-02-27T17:58:00Z" w:initials="HL">
+  <w:comment w:id="8" w:author="Hanh Le" w:date="2025-02-27T18:01:00Z" w:initials="HL">
     <w:p>
       <w:pPr>
         <w:pStyle w:val="CommentText"/>
@@ -5217,35 +5244,7 @@
         <w:rPr>
           <w:lang w:val="en-US"/>
         </w:rPr>
-        <w:t>We should keep showing startup info here.</w:t>
-      </w:r>
-    </w:p>
-  </w:comment>
-  <w:comment w:id="8" w:author="Hanh Le" w:date="2025-02-27T17:59:00Z" w:initials="HL">
-    <w:p>
-      <w:pPr>
-        <w:pStyle w:val="CommentText"/>
-        <w:rPr>
-          <w:lang w:val="en-US"/>
-        </w:rPr>
-      </w:pPr>
-      <w:r>
-        <w:rPr>
-          <w:rStyle w:val="CommentReference"/>
-        </w:rPr>
-        <w:annotationRef/>
-      </w:r>
-      <w:r>
-        <w:rPr>
-          <w:lang w:val="en-US"/>
-        </w:rPr>
-        <w:t>I’m not sure if the t</w:t>
-      </w:r>
-      <w:r>
-        <w:rPr>
-          <w:lang w:val="en-US"/>
-        </w:rPr>
-        <w:t>iming of providing this here is correct/good. But think that delaying it until here may lessen anchoring and experimenter demand biases.</w:t>
+        <w:t>Can the amount be zero?</w:t>
       </w:r>
     </w:p>
   </w:comment>
@@ -5267,11 +5266,29 @@
         <w:rPr>
           <w:lang w:val="en-US"/>
         </w:rPr>
-        <w:t>should we provide the calculator and benchmark, they may introduce anchoring bias</w:t>
+        <w:t>To</w:t>
+      </w:r>
+      <w:r>
+        <w:rPr>
+          <w:lang w:val="en-US"/>
+        </w:rPr>
+        <w:t xml:space="preserve"> </w:t>
+      </w:r>
+      <w:r>
+        <w:rPr>
+          <w:lang w:val="en-US"/>
+        </w:rPr>
+        <w:t>think about: incentives</w:t>
+      </w:r>
+      <w:r>
+        <w:rPr>
+          <w:lang w:val="en-US"/>
+        </w:rPr>
+        <w:t xml:space="preserve"> to e.g., not throw in all money</w:t>
       </w:r>
     </w:p>
   </w:comment>
-  <w:comment w:id="10" w:author="Hanh Le" w:date="2025-02-27T18:01:00Z" w:initials="HL">
+  <w:comment w:id="10" w:author="Hanh Le" w:date="2025-02-27T16:23:00Z" w:initials="HL">
     <w:p>
       <w:pPr>
         <w:pStyle w:val="CommentText"/>
@@ -5289,29 +5306,25 @@
         <w:rPr>
           <w:lang w:val="en-US"/>
         </w:rPr>
-        <w:t>Can the amount be zero?</w:t>
-      </w:r>
-    </w:p>
-  </w:comment>
-  <w:comment w:id="11" w:author="Hanh Le" w:date="2025-02-27T18:12:00Z" w:initials="HL">
-    <w:p>
-      <w:pPr>
-        <w:pStyle w:val="CommentText"/>
-        <w:rPr>
-          <w:lang w:val="en-US"/>
-        </w:rPr>
-      </w:pPr>
-      <w:r>
-        <w:rPr>
-          <w:rStyle w:val="CommentReference"/>
-        </w:rPr>
-        <w:annotationRef/>
-      </w:r>
-      <w:r>
-        <w:rPr>
-          <w:lang w:val="en-US"/>
-        </w:rPr>
-        <w:t>To</w:t>
+        <w:t xml:space="preserve">Should we have this? </w:t>
+      </w:r>
+      <w:r>
+        <w:rPr>
+          <w:lang w:val="en-US"/>
+        </w:rPr>
+        <w:br/>
+      </w:r>
+      <w:r>
+        <w:rPr>
+          <w:lang w:val="en-US"/>
+        </w:rPr>
+        <w:br/>
+      </w:r>
+      <w:r>
+        <w:rPr>
+          <w:lang w:val="en-US"/>
+        </w:rPr>
+        <w:t>To move to</w:t>
       </w:r>
       <w:r>
         <w:rPr>
@@ -5323,13 +5336,13 @@
         <w:rPr>
           <w:lang w:val="en-US"/>
         </w:rPr>
-        <w:t>think about: incentives</w:t>
-      </w:r>
-      <w:r>
-        <w:rPr>
-          <w:lang w:val="en-US"/>
-        </w:rPr>
-        <w:t xml:space="preserve"> to e.g., not throw in all money</w:t>
+        <w:t>the e</w:t>
+      </w:r>
+      <w:r>
+        <w:rPr>
+          <w:lang w:val="en-US"/>
+        </w:rPr>
+        <w:t>nd to avoid anchoring</w:t>
       </w:r>
     </w:p>
   </w:comment>
@@ -5337,8 +5350,7 @@
 </file>
 
 <file path=word/commentsExtended.xml><?xml version="1.0" encoding="utf-8"?>
-<w15:commentsEx xmlns:wpc="http://schemas.microsoft.com/office/word/2010/wordprocessingCanvas" xmlns:cx="http://schemas.microsoft.com/office/drawing/2014/chartex" xmlns:cx1="http://schemas.microsoft.com/office/drawing/2015/9/8/chartex" xmlns:cx2="http://schemas.microsoft.com/office/drawing/2015/10/21/chartex" xmlns:cx3="http://schemas.microsoft.com/office/drawing/2016/5/9/chartex" xmlns:cx4="http://schemas.microsoft.com/office/drawing/2016/5/10/chartex" xmlns:cx5="http://schemas.microsoft.com/office/drawing/2016/5/11/chartex" xmlns:cx6="http://schemas.microsoft.com/office/drawing/2016/5/12/chartex" xmlns:cx7="http://schemas.microsoft.com/office/drawing/2016/5/13/chartex" xmlns:cx8="http://schemas.microsoft.com/office/drawing/2016/5/14/chartex" xmlns:mc="http://schemas.openxmlformats.org/markup-compatibility/2006" xmlns:aink="http://schemas.microsoft.com/office/drawing/2016/ink" xmlns:am3d="http://schemas.microsoft.com/office/drawing/2017/model3d" xmlns:o="urn:schemas-microsoft-com:office:office" xmlns:r="http://schemas.openxmlformats.org/officeDocument/2006/relationships" xmlns:m="http://schemas.openxmlformats.org/officeDocument/2006/math" xmlns:v="urn:schemas-microsoft-com:vml" xmlns:wp14="http://schemas.microsoft.com/office/word/2010/wordprocessingDrawing" xmlns:wp="http://schemas.openxmlformats.org/drawingml/2006/wordprocessingDrawing" xmlns:w10="urn:schemas-microsoft-com:office:word" xmlns:w="http://schemas.openxmlformats.org/wordprocessingml/2006/main" xmlns:w14="http://schemas.microsoft.com/office/word/2010/wordml" xmlns:w15="http://schemas.microsoft.com/office/word/2012/wordml" xmlns:w16cid="http://schemas.microsoft.com/office/word/2016/wordml/cid" xmlns:w16se="http://schemas.microsoft.com/office/word/2015/wordml/symex" xmlns:wpg="http://schemas.microsoft.com/office/word/2010/wordprocessingGroup" xmlns:wpi="http://schemas.microsoft.com/office/word/2010/wordprocessingInk" xmlns:wne="http://schemas.microsoft.com/office/word/2006/wordml" xmlns:wps="http://schemas.microsoft.com/office/word/2010/wordprocessingShape" mc:Ignorable="w14 w15 w16se w16cid wp14">
-  <w15:commentEx w15:paraId="094299A3" w15:done="0"/>
+<w15:commentsEx xmlns:wpc="http://schemas.microsoft.com/office/word/2010/wordprocessingCanvas" xmlns:cx="http://schemas.microsoft.com/office/drawing/2014/chartex" xmlns:cx1="http://schemas.microsoft.com/office/drawing/2015/9/8/chartex" xmlns:cx2="http://schemas.microsoft.com/office/drawing/2015/10/21/chartex" xmlns:cx3="http://schemas.microsoft.com/office/drawing/2016/5/9/chartex" xmlns:cx4="http://schemas.microsoft.com/office/drawing/2016/5/10/chartex" xmlns:cx5="http://schemas.microsoft.com/office/drawing/2016/5/11/chartex" xmlns:cx6="http://schemas.microsoft.com/office/drawing/2016/5/12/chartex" xmlns:cx7="http://schemas.microsoft.com/office/drawing/2016/5/13/chartex" xmlns:cx8="http://schemas.microsoft.com/office/drawing/2016/5/14/chartex" xmlns:mc="http://schemas.openxmlformats.org/markup-compatibility/2006" xmlns:aink="http://schemas.microsoft.com/office/drawing/2016/ink" xmlns:am3d="http://schemas.microsoft.com/office/drawing/2017/model3d" xmlns:o="urn:schemas-microsoft-com:office:office" xmlns:oel="http://schemas.microsoft.com/office/2019/extlst" xmlns:r="http://schemas.openxmlformats.org/officeDocument/2006/relationships" xmlns:m="http://schemas.openxmlformats.org/officeDocument/2006/math" xmlns:v="urn:schemas-microsoft-com:vml" xmlns:wp14="http://schemas.microsoft.com/office/word/2010/wordprocessingDrawing" xmlns:wp="http://schemas.openxmlformats.org/drawingml/2006/wordprocessingDrawing" xmlns:w10="urn:schemas-microsoft-com:office:word" xmlns:w="http://schemas.openxmlformats.org/wordprocessingml/2006/main" xmlns:w14="http://schemas.microsoft.com/office/word/2010/wordml" xmlns:w15="http://schemas.microsoft.com/office/word/2012/wordml" xmlns:w16cex="http://schemas.microsoft.com/office/word/2018/wordml/cex" xmlns:w16cid="http://schemas.microsoft.com/office/word/2016/wordml/cid" xmlns:w16="http://schemas.microsoft.com/office/word/2018/wordml" xmlns:w16du="http://schemas.microsoft.com/office/word/2023/wordml/word16du" xmlns:w16sdtdh="http://schemas.microsoft.com/office/word/2020/wordml/sdtdatahash" xmlns:w16sdtfl="http://schemas.microsoft.com/office/word/2024/wordml/sdtformatlock" xmlns:w16se="http://schemas.microsoft.com/office/word/2015/wordml/symex" xmlns:wpg="http://schemas.microsoft.com/office/word/2010/wordprocessingGroup" xmlns:wpi="http://schemas.microsoft.com/office/word/2010/wordprocessingInk" xmlns:wne="http://schemas.microsoft.com/office/word/2006/wordml" xmlns:wps="http://schemas.microsoft.com/office/word/2010/wordprocessingShape" mc:Ignorable="w14 w15 w16se w16cid w16 w16cex w16sdtdh w16sdtfl w16du wp14">
   <w15:commentEx w15:paraId="3C216871" w15:done="0"/>
   <w15:commentEx w15:paraId="2B1C58B6" w15:done="0"/>
   <w15:commentEx w15:paraId="17B73804" w15:done="0"/>
@@ -5349,12 +5361,12 @@
   <w15:commentEx w15:paraId="48188739" w15:done="0"/>
   <w15:commentEx w15:paraId="29337477" w15:done="0"/>
   <w15:commentEx w15:paraId="50914A0D" w15:done="0"/>
+  <w15:commentEx w15:paraId="2DE15E19" w15:done="0"/>
 </w15:commentsEx>
 </file>
 
 <file path=word/commentsIds.xml><?xml version="1.0" encoding="utf-8"?>
-<w16cid:commentsIds xmlns:wpc="http://schemas.microsoft.com/office/word/2010/wordprocessingCanvas" xmlns:cx="http://schemas.microsoft.com/office/drawing/2014/chartex" xmlns:cx1="http://schemas.microsoft.com/office/drawing/2015/9/8/chartex" xmlns:cx2="http://schemas.microsoft.com/office/drawing/2015/10/21/chartex" xmlns:cx3="http://schemas.microsoft.com/office/drawing/2016/5/9/chartex" xmlns:cx4="http://schemas.microsoft.com/office/drawing/2016/5/10/chartex" xmlns:cx5="http://schemas.microsoft.com/office/drawing/2016/5/11/chartex" xmlns:cx6="http://schemas.microsoft.com/office/drawing/2016/5/12/chartex" xmlns:cx7="http://schemas.microsoft.com/office/drawing/2016/5/13/chartex" xmlns:cx8="http://schemas.microsoft.com/office/drawing/2016/5/14/chartex" xmlns:mc="http://schemas.openxmlformats.org/markup-compatibility/2006" xmlns:aink="http://schemas.microsoft.com/office/drawing/2016/ink" xmlns:am3d="http://schemas.microsoft.com/office/drawing/2017/model3d" xmlns:o="urn:schemas-microsoft-com:office:office" xmlns:r="http://schemas.openxmlformats.org/officeDocument/2006/relationships" xmlns:m="http://schemas.openxmlformats.org/officeDocument/2006/math" xmlns:v="urn:schemas-microsoft-com:vml" xmlns:wp14="http://schemas.microsoft.com/office/word/2010/wordprocessingDrawing" xmlns:wp="http://schemas.openxmlformats.org/drawingml/2006/wordprocessingDrawing" xmlns:w10="urn:schemas-microsoft-com:office:word" xmlns:w="http://schemas.openxmlformats.org/wordprocessingml/2006/main" xmlns:w14="http://schemas.microsoft.com/office/word/2010/wordml" xmlns:w15="http://schemas.microsoft.com/office/word/2012/wordml" xmlns:w16cid="http://schemas.microsoft.com/office/word/2016/wordml/cid" xmlns:w16se="http://schemas.microsoft.com/office/word/2015/wordml/symex" xmlns:wpg="http://schemas.microsoft.com/office/word/2010/wordprocessingGroup" xmlns:wpi="http://schemas.microsoft.com/office/word/2010/wordprocessingInk" xmlns:wne="http://schemas.microsoft.com/office/word/2006/wordml" xmlns:wps="http://schemas.microsoft.com/office/word/2010/wordprocessingShape" mc:Ignorable="w14 w15 w16se w16cid wp14">
-  <w16cid:commentId w16cid:paraId="094299A3" w16cid:durableId="2B6B0FEA"/>
+<w16cid:commentsIds xmlns:wpc="http://schemas.microsoft.com/office/word/2010/wordprocessingCanvas" xmlns:cx="http://schemas.microsoft.com/office/drawing/2014/chartex" xmlns:cx1="http://schemas.microsoft.com/office/drawing/2015/9/8/chartex" xmlns:cx2="http://schemas.microsoft.com/office/drawing/2015/10/21/chartex" xmlns:cx3="http://schemas.microsoft.com/office/drawing/2016/5/9/chartex" xmlns:cx4="http://schemas.microsoft.com/office/drawing/2016/5/10/chartex" xmlns:cx5="http://schemas.microsoft.com/office/drawing/2016/5/11/chartex" xmlns:cx6="http://schemas.microsoft.com/office/drawing/2016/5/12/chartex" xmlns:cx7="http://schemas.microsoft.com/office/drawing/2016/5/13/chartex" xmlns:cx8="http://schemas.microsoft.com/office/drawing/2016/5/14/chartex" xmlns:mc="http://schemas.openxmlformats.org/markup-compatibility/2006" xmlns:aink="http://schemas.microsoft.com/office/drawing/2016/ink" xmlns:am3d="http://schemas.microsoft.com/office/drawing/2017/model3d" xmlns:o="urn:schemas-microsoft-com:office:office" xmlns:oel="http://schemas.microsoft.com/office/2019/extlst" xmlns:r="http://schemas.openxmlformats.org/officeDocument/2006/relationships" xmlns:m="http://schemas.openxmlformats.org/officeDocument/2006/math" xmlns:v="urn:schemas-microsoft-com:vml" xmlns:wp14="http://schemas.microsoft.com/office/word/2010/wordprocessingDrawing" xmlns:wp="http://schemas.openxmlformats.org/drawingml/2006/wordprocessingDrawing" xmlns:w10="urn:schemas-microsoft-com:office:word" xmlns:w="http://schemas.openxmlformats.org/wordprocessingml/2006/main" xmlns:w14="http://schemas.microsoft.com/office/word/2010/wordml" xmlns:w15="http://schemas.microsoft.com/office/word/2012/wordml" xmlns:w16cex="http://schemas.microsoft.com/office/word/2018/wordml/cex" xmlns:w16cid="http://schemas.microsoft.com/office/word/2016/wordml/cid" xmlns:w16="http://schemas.microsoft.com/office/word/2018/wordml" xmlns:w16du="http://schemas.microsoft.com/office/word/2023/wordml/word16du" xmlns:w16sdtdh="http://schemas.microsoft.com/office/word/2020/wordml/sdtdatahash" xmlns:w16sdtfl="http://schemas.microsoft.com/office/word/2024/wordml/sdtformatlock" xmlns:w16se="http://schemas.microsoft.com/office/word/2015/wordml/symex" xmlns:wpg="http://schemas.microsoft.com/office/word/2010/wordprocessingGroup" xmlns:wpi="http://schemas.microsoft.com/office/word/2010/wordprocessingInk" xmlns:wne="http://schemas.microsoft.com/office/word/2006/wordml" xmlns:wps="http://schemas.microsoft.com/office/word/2010/wordprocessingShape" mc:Ignorable="w14 w15 w16se w16cid w16 w16cex w16sdtdh w16sdtfl w16du wp14">
   <w16cid:commentId w16cid:paraId="3C216871" w16cid:durableId="2B6B12ED"/>
   <w16cid:commentId w16cid:paraId="2B1C58B6" w16cid:durableId="2B6B1782"/>
   <w16cid:commentId w16cid:paraId="17B73804" w16cid:durableId="2B6B186D"/>
@@ -5365,11 +5377,12 @@
   <w16cid:commentId w16cid:paraId="48188739" w16cid:durableId="2B6B297F"/>
   <w16cid:commentId w16cid:paraId="29337477" w16cid:durableId="2B6B26F0"/>
   <w16cid:commentId w16cid:paraId="50914A0D" w16cid:durableId="2B6B29A2"/>
+  <w16cid:commentId w16cid:paraId="2DE15E19" w16cid:durableId="2B6B0FEA"/>
 </w16cid:commentsIds>
 </file>
 
 <file path=word/numbering.xml><?xml version="1.0" encoding="utf-8"?>
-<w:numbering xmlns:wpc="http://schemas.microsoft.com/office/word/2010/wordprocessingCanvas" xmlns:cx="http://schemas.microsoft.com/office/drawing/2014/chartex" xmlns:cx1="http://schemas.microsoft.com/office/drawing/2015/9/8/chartex" xmlns:cx2="http://schemas.microsoft.com/office/drawing/2015/10/21/chartex" xmlns:cx3="http://schemas.microsoft.com/office/drawing/2016/5/9/chartex" xmlns:cx4="http://schemas.microsoft.com/office/drawing/2016/5/10/chartex" xmlns:cx5="http://schemas.microsoft.com/office/drawing/2016/5/11/chartex" xmlns:cx6="http://schemas.microsoft.com/office/drawing/2016/5/12/chartex" xmlns:cx7="http://schemas.microsoft.com/office/drawing/2016/5/13/chartex" xmlns:cx8="http://schemas.microsoft.com/office/drawing/2016/5/14/chartex" xmlns:mc="http://schemas.openxmlformats.org/markup-compatibility/2006" xmlns:aink="http://schemas.microsoft.com/office/drawing/2016/ink" xmlns:am3d="http://schemas.microsoft.com/office/drawing/2017/model3d" xmlns:o="urn:schemas-microsoft-com:office:office" xmlns:r="http://schemas.openxmlformats.org/officeDocument/2006/relationships" xmlns:m="http://schemas.openxmlformats.org/officeDocument/2006/math" xmlns:v="urn:schemas-microsoft-com:vml" xmlns:wp14="http://schemas.microsoft.com/office/word/2010/wordprocessingDrawing" xmlns:wp="http://schemas.openxmlformats.org/drawingml/2006/wordprocessingDrawing" xmlns:w10="urn:schemas-microsoft-com:office:word" xmlns:w="http://schemas.openxmlformats.org/wordprocessingml/2006/main" xmlns:w14="http://schemas.microsoft.com/office/word/2010/wordml" xmlns:w15="http://schemas.microsoft.com/office/word/2012/wordml" xmlns:w16cid="http://schemas.microsoft.com/office/word/2016/wordml/cid" xmlns:w16se="http://schemas.microsoft.com/office/word/2015/wordml/symex" xmlns:wpg="http://schemas.microsoft.com/office/word/2010/wordprocessingGroup" xmlns:wpi="http://schemas.microsoft.com/office/word/2010/wordprocessingInk" xmlns:wne="http://schemas.microsoft.com/office/word/2006/wordml" xmlns:wps="http://schemas.microsoft.com/office/word/2010/wordprocessingShape" mc:Ignorable="w14 w15 w16se w16cid wp14">
+<w:numbering xmlns:wpc="http://schemas.microsoft.com/office/word/2010/wordprocessingCanvas" xmlns:cx="http://schemas.microsoft.com/office/drawing/2014/chartex" xmlns:cx1="http://schemas.microsoft.com/office/drawing/2015/9/8/chartex" xmlns:cx2="http://schemas.microsoft.com/office/drawing/2015/10/21/chartex" xmlns:cx3="http://schemas.microsoft.com/office/drawing/2016/5/9/chartex" xmlns:cx4="http://schemas.microsoft.com/office/drawing/2016/5/10/chartex" xmlns:cx5="http://schemas.microsoft.com/office/drawing/2016/5/11/chartex" xmlns:cx6="http://schemas.microsoft.com/office/drawing/2016/5/12/chartex" xmlns:cx7="http://schemas.microsoft.com/office/drawing/2016/5/13/chartex" xmlns:cx8="http://schemas.microsoft.com/office/drawing/2016/5/14/chartex" xmlns:mc="http://schemas.openxmlformats.org/markup-compatibility/2006" xmlns:aink="http://schemas.microsoft.com/office/drawing/2016/ink" xmlns:am3d="http://schemas.microsoft.com/office/drawing/2017/model3d" xmlns:o="urn:schemas-microsoft-com:office:office" xmlns:oel="http://schemas.microsoft.com/office/2019/extlst" xmlns:r="http://schemas.openxmlformats.org/officeDocument/2006/relationships" xmlns:m="http://schemas.openxmlformats.org/officeDocument/2006/math" xmlns:v="urn:schemas-microsoft-com:vml" xmlns:wp14="http://schemas.microsoft.com/office/word/2010/wordprocessingDrawing" xmlns:wp="http://schemas.openxmlformats.org/drawingml/2006/wordprocessingDrawing" xmlns:w10="urn:schemas-microsoft-com:office:word" xmlns:w="http://schemas.openxmlformats.org/wordprocessingml/2006/main" xmlns:w14="http://schemas.microsoft.com/office/word/2010/wordml" xmlns:w15="http://schemas.microsoft.com/office/word/2012/wordml" xmlns:w16cex="http://schemas.microsoft.com/office/word/2018/wordml/cex" xmlns:w16cid="http://schemas.microsoft.com/office/word/2016/wordml/cid" xmlns:w16="http://schemas.microsoft.com/office/word/2018/wordml" xmlns:w16du="http://schemas.microsoft.com/office/word/2023/wordml/word16du" xmlns:w16sdtdh="http://schemas.microsoft.com/office/word/2020/wordml/sdtdatahash" xmlns:w16sdtfl="http://schemas.microsoft.com/office/word/2024/wordml/sdtformatlock" xmlns:w16se="http://schemas.microsoft.com/office/word/2015/wordml/symex" xmlns:wpg="http://schemas.microsoft.com/office/word/2010/wordprocessingGroup" xmlns:wpi="http://schemas.microsoft.com/office/word/2010/wordprocessingInk" xmlns:wne="http://schemas.microsoft.com/office/word/2006/wordml" xmlns:wps="http://schemas.microsoft.com/office/word/2010/wordprocessingShape" mc:Ignorable="w14 w15 w16se w16cid w16 w16cex w16sdtdh w16sdtfl w16du wp14">
   <w:abstractNum w:abstractNumId="0" w15:restartNumberingAfterBreak="0">
     <w:nsid w:val="256C6756"/>
     <w:multiLevelType w:val="hybridMultilevel"/>
@@ -6274,35 +6287,35 @@
       </w:rPr>
     </w:lvl>
   </w:abstractNum>
-  <w:num w:numId="1">
+  <w:num w:numId="1" w16cid:durableId="2090614264">
     <w:abstractNumId w:val="7"/>
   </w:num>
-  <w:num w:numId="2">
+  <w:num w:numId="2" w16cid:durableId="2091388638">
     <w:abstractNumId w:val="3"/>
   </w:num>
-  <w:num w:numId="3">
+  <w:num w:numId="3" w16cid:durableId="876771411">
     <w:abstractNumId w:val="6"/>
   </w:num>
-  <w:num w:numId="4">
+  <w:num w:numId="4" w16cid:durableId="1134060136">
     <w:abstractNumId w:val="2"/>
   </w:num>
-  <w:num w:numId="5">
+  <w:num w:numId="5" w16cid:durableId="833646109">
     <w:abstractNumId w:val="5"/>
   </w:num>
-  <w:num w:numId="6">
+  <w:num w:numId="6" w16cid:durableId="49035780">
     <w:abstractNumId w:val="0"/>
   </w:num>
-  <w:num w:numId="7">
+  <w:num w:numId="7" w16cid:durableId="692148014">
     <w:abstractNumId w:val="1"/>
   </w:num>
-  <w:num w:numId="8">
+  <w:num w:numId="8" w16cid:durableId="1852530473">
     <w:abstractNumId w:val="4"/>
   </w:num>
 </w:numbering>
 </file>
 
 <file path=word/people.xml><?xml version="1.0" encoding="utf-8"?>
-<w15:people xmlns:wpc="http://schemas.microsoft.com/office/word/2010/wordprocessingCanvas" xmlns:cx="http://schemas.microsoft.com/office/drawing/2014/chartex" xmlns:cx1="http://schemas.microsoft.com/office/drawing/2015/9/8/chartex" xmlns:cx2="http://schemas.microsoft.com/office/drawing/2015/10/21/chartex" xmlns:cx3="http://schemas.microsoft.com/office/drawing/2016/5/9/chartex" xmlns:cx4="http://schemas.microsoft.com/office/drawing/2016/5/10/chartex" xmlns:cx5="http://schemas.microsoft.com/office/drawing/2016/5/11/chartex" xmlns:cx6="http://schemas.microsoft.com/office/drawing/2016/5/12/chartex" xmlns:cx7="http://schemas.microsoft.com/office/drawing/2016/5/13/chartex" xmlns:cx8="http://schemas.microsoft.com/office/drawing/2016/5/14/chartex" xmlns:mc="http://schemas.openxmlformats.org/markup-compatibility/2006" xmlns:aink="http://schemas.microsoft.com/office/drawing/2016/ink" xmlns:am3d="http://schemas.microsoft.com/office/drawing/2017/model3d" xmlns:o="urn:schemas-microsoft-com:office:office" xmlns:r="http://schemas.openxmlformats.org/officeDocument/2006/relationships" xmlns:m="http://schemas.openxmlformats.org/officeDocument/2006/math" xmlns:v="urn:schemas-microsoft-com:vml" xmlns:wp14="http://schemas.microsoft.com/office/word/2010/wordprocessingDrawing" xmlns:wp="http://schemas.openxmlformats.org/drawingml/2006/wordprocessingDrawing" xmlns:w10="urn:schemas-microsoft-com:office:word" xmlns:w="http://schemas.openxmlformats.org/wordprocessingml/2006/main" xmlns:w14="http://schemas.microsoft.com/office/word/2010/wordml" xmlns:w15="http://schemas.microsoft.com/office/word/2012/wordml" xmlns:w16cid="http://schemas.microsoft.com/office/word/2016/wordml/cid" xmlns:w16se="http://schemas.microsoft.com/office/word/2015/wordml/symex" xmlns:wpg="http://schemas.microsoft.com/office/word/2010/wordprocessingGroup" xmlns:wpi="http://schemas.microsoft.com/office/word/2010/wordprocessingInk" xmlns:wne="http://schemas.microsoft.com/office/word/2006/wordml" xmlns:wps="http://schemas.microsoft.com/office/word/2010/wordprocessingShape" mc:Ignorable="w14 w15 w16se w16cid wp14">
+<w15:people xmlns:wpc="http://schemas.microsoft.com/office/word/2010/wordprocessingCanvas" xmlns:cx="http://schemas.microsoft.com/office/drawing/2014/chartex" xmlns:cx1="http://schemas.microsoft.com/office/drawing/2015/9/8/chartex" xmlns:cx2="http://schemas.microsoft.com/office/drawing/2015/10/21/chartex" xmlns:cx3="http://schemas.microsoft.com/office/drawing/2016/5/9/chartex" xmlns:cx4="http://schemas.microsoft.com/office/drawing/2016/5/10/chartex" xmlns:cx5="http://schemas.microsoft.com/office/drawing/2016/5/11/chartex" xmlns:cx6="http://schemas.microsoft.com/office/drawing/2016/5/12/chartex" xmlns:cx7="http://schemas.microsoft.com/office/drawing/2016/5/13/chartex" xmlns:cx8="http://schemas.microsoft.com/office/drawing/2016/5/14/chartex" xmlns:mc="http://schemas.openxmlformats.org/markup-compatibility/2006" xmlns:aink="http://schemas.microsoft.com/office/drawing/2016/ink" xmlns:am3d="http://schemas.microsoft.com/office/drawing/2017/model3d" xmlns:o="urn:schemas-microsoft-com:office:office" xmlns:oel="http://schemas.microsoft.com/office/2019/extlst" xmlns:r="http://schemas.openxmlformats.org/officeDocument/2006/relationships" xmlns:m="http://schemas.openxmlformats.org/officeDocument/2006/math" xmlns:v="urn:schemas-microsoft-com:vml" xmlns:wp14="http://schemas.microsoft.com/office/word/2010/wordprocessingDrawing" xmlns:wp="http://schemas.openxmlformats.org/drawingml/2006/wordprocessingDrawing" xmlns:w10="urn:schemas-microsoft-com:office:word" xmlns:w="http://schemas.openxmlformats.org/wordprocessingml/2006/main" xmlns:w14="http://schemas.microsoft.com/office/word/2010/wordml" xmlns:w15="http://schemas.microsoft.com/office/word/2012/wordml" xmlns:w16cex="http://schemas.microsoft.com/office/word/2018/wordml/cex" xmlns:w16cid="http://schemas.microsoft.com/office/word/2016/wordml/cid" xmlns:w16="http://schemas.microsoft.com/office/word/2018/wordml" xmlns:w16du="http://schemas.microsoft.com/office/word/2023/wordml/word16du" xmlns:w16sdtdh="http://schemas.microsoft.com/office/word/2020/wordml/sdtdatahash" xmlns:w16sdtfl="http://schemas.microsoft.com/office/word/2024/wordml/sdtformatlock" xmlns:w16se="http://schemas.microsoft.com/office/word/2015/wordml/symex" xmlns:wpg="http://schemas.microsoft.com/office/word/2010/wordprocessingGroup" xmlns:wpi="http://schemas.microsoft.com/office/word/2010/wordprocessingInk" xmlns:wne="http://schemas.microsoft.com/office/word/2006/wordml" xmlns:wps="http://schemas.microsoft.com/office/word/2010/wordprocessingShape" mc:Ignorable="w14 w15 w16se w16cid w16 w16cex w16sdtdh w16sdtfl w16du wp14">
   <w15:person w15:author="Hanh Le">
     <w15:presenceInfo w15:providerId="Windows Live" w15:userId="cec8835d7d99e403"/>
   </w15:person>
@@ -6310,7 +6323,7 @@
 </file>
 
 <file path=word/styles.xml><?xml version="1.0" encoding="utf-8"?>
-<w:styles xmlns:mc="http://schemas.openxmlformats.org/markup-compatibility/2006" xmlns:r="http://schemas.openxmlformats.org/officeDocument/2006/relationships" xmlns:w="http://schemas.openxmlformats.org/wordprocessingml/2006/main" xmlns:w14="http://schemas.microsoft.com/office/word/2010/wordml" xmlns:w15="http://schemas.microsoft.com/office/word/2012/wordml" xmlns:w16cid="http://schemas.microsoft.com/office/word/2016/wordml/cid" xmlns:w16se="http://schemas.microsoft.com/office/word/2015/wordml/symex" mc:Ignorable="w14 w15 w16se w16cid">
+<w:styles xmlns:mc="http://schemas.openxmlformats.org/markup-compatibility/2006" xmlns:r="http://schemas.openxmlformats.org/officeDocument/2006/relationships" xmlns:w="http://schemas.openxmlformats.org/wordprocessingml/2006/main" xmlns:w14="http://schemas.microsoft.com/office/word/2010/wordml" xmlns:w15="http://schemas.microsoft.com/office/word/2012/wordml" xmlns:w16cex="http://schemas.microsoft.com/office/word/2018/wordml/cex" xmlns:w16cid="http://schemas.microsoft.com/office/word/2016/wordml/cid" xmlns:w16="http://schemas.microsoft.com/office/word/2018/wordml" xmlns:w16du="http://schemas.microsoft.com/office/word/2023/wordml/word16du" xmlns:w16sdtdh="http://schemas.microsoft.com/office/word/2020/wordml/sdtdatahash" xmlns:w16sdtfl="http://schemas.microsoft.com/office/word/2024/wordml/sdtformatlock" xmlns:w16se="http://schemas.microsoft.com/office/word/2015/wordml/symex" mc:Ignorable="w14 w15 w16se w16cid w16 w16cex w16sdtdh w16sdtfl w16du">
   <w:docDefaults>
     <w:rPrDefault>
       <w:rPr>
@@ -6326,7 +6339,7 @@
       </w:pPr>
     </w:pPrDefault>
   </w:docDefaults>
-  <w:latentStyles w:defLockedState="0" w:defUIPriority="99" w:defSemiHidden="0" w:defUnhideWhenUsed="0" w:defQFormat="0" w:count="375">
+  <w:latentStyles w:defLockedState="0" w:defUIPriority="99" w:defSemiHidden="0" w:defUnhideWhenUsed="0" w:defQFormat="0" w:count="376">
     <w:lsdException w:name="Normal" w:uiPriority="0" w:qFormat="1"/>
     <w:lsdException w:name="heading 1" w:uiPriority="9" w:qFormat="1"/>
     <w:lsdException w:name="heading 2" w:semiHidden="1" w:uiPriority="9" w:unhideWhenUsed="1" w:qFormat="1"/>
@@ -6702,6 +6715,7 @@
     <w:lsdException w:name="Smart Hyperlink" w:semiHidden="1" w:unhideWhenUsed="1"/>
     <w:lsdException w:name="Hashtag" w:semiHidden="1" w:unhideWhenUsed="1"/>
     <w:lsdException w:name="Unresolved Mention" w:semiHidden="1" w:unhideWhenUsed="1"/>
+    <w:lsdException w:name="Smart Link" w:semiHidden="1" w:unhideWhenUsed="1"/>
   </w:latentStyles>
   <w:style w:type="paragraph" w:default="1" w:styleId="Normal">
     <w:name w:val="Normal"/>
@@ -6904,6 +6918,18 @@
     <w:rsid w:val="00336267"/>
     <w:rPr>
       <w:color w:val="0000FF"/>
+      <w:u w:val="single"/>
+    </w:rPr>
+  </w:style>
+  <w:style w:type="character" w:styleId="FollowedHyperlink">
+    <w:name w:val="FollowedHyperlink"/>
+    <w:basedOn w:val="DefaultParagraphFont"/>
+    <w:uiPriority w:val="99"/>
+    <w:semiHidden/>
+    <w:unhideWhenUsed/>
+    <w:rsid w:val="00A845A6"/>
+    <w:rPr>
+      <w:color w:val="954F72" w:themeColor="followedHyperlink"/>
       <w:u w:val="single"/>
     </w:rPr>
   </w:style>

</xml_diff>

<commit_message>
Survey done, wopkring on admin page
</commit_message>
<xml_diff>
--- a/Requirement/Experiment1FullSurveyContent.docx
+++ b/Requirement/Experiment1FullSurveyContent.docx
@@ -346,7 +346,21 @@
         <w:rPr>
           <w:lang w:val="en-US"/>
         </w:rPr>
-        <w:t xml:space="preserve"> hours WITHOUT having to confirm my survey completion on MTurk.</w:t>
+        <w:t xml:space="preserve"> hours WITHOUT having to confirm my survey completion on </w:t>
+      </w:r>
+      <w:proofErr w:type="spellStart"/>
+      <w:r>
+        <w:rPr>
+          <w:lang w:val="en-US"/>
+        </w:rPr>
+        <w:t>MTurk</w:t>
+      </w:r>
+      <w:proofErr w:type="spellEnd"/>
+      <w:r>
+        <w:rPr>
+          <w:lang w:val="en-US"/>
+        </w:rPr>
+        <w:t>.</w:t>
       </w:r>
     </w:p>
     <w:p>
@@ -407,7 +421,21 @@
         <w:rPr>
           <w:lang w:val="en-US"/>
         </w:rPr>
-        <w:t xml:space="preserve"> hours. For this payment, I need to enter on MTurk a survey completion code that I will receive at the end of this survey.</w:t>
+        <w:t xml:space="preserve"> hours. For this payment, I need to enter on </w:t>
+      </w:r>
+      <w:proofErr w:type="spellStart"/>
+      <w:r>
+        <w:rPr>
+          <w:lang w:val="en-US"/>
+        </w:rPr>
+        <w:t>MTurk</w:t>
+      </w:r>
+      <w:proofErr w:type="spellEnd"/>
+      <w:r>
+        <w:rPr>
+          <w:lang w:val="en-US"/>
+        </w:rPr>
+        <w:t xml:space="preserve"> a survey completion code that I will receive at the end of this survey.</w:t>
       </w:r>
     </w:p>
     <w:p>
@@ -605,6 +633,36 @@
           <w:lang w:val="en-US"/>
         </w:rPr>
         <w:t xml:space="preserve"> Done</w:t>
+      </w:r>
+    </w:p>
+    <w:p>
+      <w:pPr>
+        <w:spacing w:line="276" w:lineRule="auto"/>
+        <w:jc w:val="both"/>
+        <w:rPr>
+          <w:b/>
+          <w:color w:val="4472C4" w:themeColor="accent1"/>
+          <w:lang w:val="en-US"/>
+        </w:rPr>
+      </w:pPr>
+    </w:p>
+    <w:p>
+      <w:pPr>
+        <w:spacing w:line="276" w:lineRule="auto"/>
+        <w:jc w:val="both"/>
+        <w:rPr>
+          <w:b/>
+          <w:color w:val="4472C4" w:themeColor="accent1"/>
+          <w:lang w:val="en-US"/>
+        </w:rPr>
+      </w:pPr>
+      <w:r>
+        <w:rPr>
+          <w:b/>
+          <w:color w:val="4472C4" w:themeColor="accent1"/>
+          <w:lang w:val="en-US"/>
+        </w:rPr>
+        <w:t>Remove bold and also just say (wrong answer)</w:t>
       </w:r>
     </w:p>
     <w:p>
@@ -2100,7 +2158,7 @@
         <w:jc w:val="both"/>
         <w:rPr>
           <w:b/>
-          <w:color w:val="4472C4" w:themeColor="accent1"/>
+          <w:color w:val="C00000"/>
           <w:lang w:val="en-US"/>
         </w:rPr>
       </w:pPr>
@@ -2152,6 +2210,51 @@
           <w:lang w:val="en-US"/>
         </w:rPr>
         <w:t xml:space="preserve"> Done</w:t>
+      </w:r>
+    </w:p>
+    <w:p>
+      <w:pPr>
+        <w:spacing w:line="276" w:lineRule="auto"/>
+        <w:jc w:val="both"/>
+        <w:rPr>
+          <w:b/>
+          <w:color w:val="C00000"/>
+          <w:lang w:val="en-US"/>
+        </w:rPr>
+      </w:pPr>
+    </w:p>
+    <w:p>
+      <w:pPr>
+        <w:spacing w:line="276" w:lineRule="auto"/>
+        <w:jc w:val="both"/>
+        <w:rPr>
+          <w:b/>
+          <w:lang w:val="en-US"/>
+        </w:rPr>
+      </w:pPr>
+      <w:r>
+        <w:rPr>
+          <w:b/>
+          <w:lang w:val="en-US"/>
+        </w:rPr>
+        <w:t>Remove code</w:t>
+      </w:r>
+    </w:p>
+    <w:p>
+      <w:pPr>
+        <w:spacing w:line="276" w:lineRule="auto"/>
+        <w:jc w:val="both"/>
+        <w:rPr>
+          <w:b/>
+          <w:lang w:val="en-US"/>
+        </w:rPr>
+      </w:pPr>
+      <w:r>
+        <w:rPr>
+          <w:b/>
+          <w:lang w:val="en-US"/>
+        </w:rPr>
+        <w:t>Make all links hyperlinks</w:t>
       </w:r>
     </w:p>
     <w:p>
@@ -2239,7 +2342,23 @@
           <w:rFonts w:ascii="Georgia" w:hAnsi="Georgia"/>
           <w:sz w:val="22"/>
         </w:rPr>
-        <w:t>Holding up a few drops of blood, Elizabeth Holmes became a darling of Silicon Valley by promising that her company’s new device would give everyday Americans unlimited control over their health with a single finger prick.</w:t>
+        <w:t xml:space="preserve">Holding up a few drops of blood, Elizabeth Holmes became a darling of Silicon Valley by promising that her company’s new device would give </w:t>
+      </w:r>
+      <w:proofErr w:type="spellStart"/>
+      <w:r>
+        <w:rPr>
+          <w:rFonts w:ascii="Georgia" w:hAnsi="Georgia"/>
+          <w:sz w:val="22"/>
+        </w:rPr>
+        <w:t>everyday</w:t>
+      </w:r>
+      <w:proofErr w:type="spellEnd"/>
+      <w:r>
+        <w:rPr>
+          <w:rFonts w:ascii="Georgia" w:hAnsi="Georgia"/>
+          <w:sz w:val="22"/>
+        </w:rPr>
+        <w:t xml:space="preserve"> Americans unlimited control over their health with a single finger prick.</w:t>
       </w:r>
     </w:p>
     <w:p>
@@ -2286,25 +2405,7 @@
             <w:sz w:val="22"/>
             <w:bdr w:val="none" w:sz="0" w:space="0" w:color="auto" w:frame="1"/>
           </w:rPr>
-          <w:t>magaz</w:t>
-        </w:r>
-        <w:r>
-          <w:rPr>
-            <w:rStyle w:val="Hyperlink"/>
-            <w:rFonts w:ascii="Georgia" w:hAnsi="Georgia"/>
-            <w:sz w:val="22"/>
-            <w:bdr w:val="none" w:sz="0" w:space="0" w:color="auto" w:frame="1"/>
-          </w:rPr>
-          <w:t>i</w:t>
-        </w:r>
-        <w:r>
-          <w:rPr>
-            <w:rStyle w:val="Hyperlink"/>
-            <w:rFonts w:ascii="Georgia" w:hAnsi="Georgia"/>
-            <w:sz w:val="22"/>
-            <w:bdr w:val="none" w:sz="0" w:space="0" w:color="auto" w:frame="1"/>
-          </w:rPr>
-          <w:t>ne covers</w:t>
+          <w:t>magazine covers</w:t>
         </w:r>
       </w:hyperlink>
       <w:r>
@@ -2322,25 +2423,7 @@
             <w:sz w:val="22"/>
             <w:bdr w:val="none" w:sz="0" w:space="0" w:color="auto" w:frame="1"/>
           </w:rPr>
-          <w:t xml:space="preserve">richest-woman </w:t>
-        </w:r>
-        <w:r>
-          <w:rPr>
-            <w:rStyle w:val="Hyperlink"/>
-            <w:rFonts w:ascii="Georgia" w:hAnsi="Georgia"/>
-            <w:sz w:val="22"/>
-            <w:bdr w:val="none" w:sz="0" w:space="0" w:color="auto" w:frame="1"/>
-          </w:rPr>
-          <w:t>l</w:t>
-        </w:r>
-        <w:r>
-          <w:rPr>
-            <w:rStyle w:val="Hyperlink"/>
-            <w:rFonts w:ascii="Georgia" w:hAnsi="Georgia"/>
-            <w:sz w:val="22"/>
-            <w:bdr w:val="none" w:sz="0" w:space="0" w:color="auto" w:frame="1"/>
-          </w:rPr>
-          <w:t>ists</w:t>
+          <w:t>richest-woman lists</w:t>
         </w:r>
       </w:hyperlink>
       <w:r>
@@ -2637,7 +2720,7 @@
         <w:jc w:val="both"/>
         <w:rPr>
           <w:b/>
-          <w:color w:val="4472C4" w:themeColor="accent1"/>
+          <w:color w:val="C00000"/>
           <w:lang w:val="en-US"/>
         </w:rPr>
       </w:pPr>
@@ -2682,6 +2765,17 @@
         </w:rPr>
         <w:t xml:space="preserve"> Done</w:t>
       </w:r>
+    </w:p>
+    <w:p>
+      <w:pPr>
+        <w:spacing w:line="276" w:lineRule="auto"/>
+        <w:jc w:val="both"/>
+        <w:rPr>
+          <w:b/>
+          <w:color w:val="C00000"/>
+          <w:lang w:val="en-US"/>
+        </w:rPr>
+      </w:pPr>
     </w:p>
     <w:p>
       <w:pPr>
@@ -2780,6 +2874,7 @@
         </w:rPr>
         <w:t>(</w:t>
       </w:r>
+      <w:proofErr w:type="spellStart"/>
       <w:r>
         <w:rPr>
           <w:color w:val="222222"/>
@@ -2790,6 +2885,7 @@
         </w:rPr>
         <w:t>mysticetes</w:t>
       </w:r>
+      <w:proofErr w:type="spellEnd"/>
       <w:r>
         <w:rPr>
           <w:i/>
@@ -2903,7 +2999,21 @@
         <w:rPr>
           <w:lang w:val="en-US"/>
         </w:rPr>
-        <w:t>What is mysticetes and what happened to it?</w:t>
+        <w:t xml:space="preserve">What is </w:t>
+      </w:r>
+      <w:proofErr w:type="spellStart"/>
+      <w:r>
+        <w:rPr>
+          <w:lang w:val="en-US"/>
+        </w:rPr>
+        <w:t>mysticetes</w:t>
+      </w:r>
+      <w:proofErr w:type="spellEnd"/>
+      <w:r>
+        <w:rPr>
+          <w:lang w:val="en-US"/>
+        </w:rPr>
+        <w:t xml:space="preserve"> and what happened to it?</w:t>
       </w:r>
     </w:p>
     <w:p>
@@ -2919,11 +3029,19 @@
           <w:lang w:val="en-US"/>
         </w:rPr>
       </w:pPr>
-      <w:r>
-        <w:rPr>
-          <w:lang w:val="en-US"/>
-        </w:rPr>
-        <w:t>mysticetes is a whale pieces that can produce sounds at high frequencies and how they could do that is now discovered.</w:t>
+      <w:proofErr w:type="spellStart"/>
+      <w:r>
+        <w:rPr>
+          <w:lang w:val="en-US"/>
+        </w:rPr>
+        <w:t>mysticetes</w:t>
+      </w:r>
+      <w:proofErr w:type="spellEnd"/>
+      <w:r>
+        <w:rPr>
+          <w:lang w:val="en-US"/>
+        </w:rPr>
+        <w:t xml:space="preserve"> is a whale pieces that can produce sounds at high frequencies and how they could do that is now discovered.</w:t>
       </w:r>
     </w:p>
     <w:p>
@@ -2937,11 +3055,19 @@
           <w:lang w:val="en-US"/>
         </w:rPr>
       </w:pPr>
-      <w:r>
-        <w:rPr>
-          <w:lang w:val="en-US"/>
-        </w:rPr>
-        <w:t>mysticetes is a whale pieces</w:t>
+      <w:proofErr w:type="spellStart"/>
+      <w:r>
+        <w:rPr>
+          <w:lang w:val="en-US"/>
+        </w:rPr>
+        <w:t>mysticetes</w:t>
+      </w:r>
+      <w:proofErr w:type="spellEnd"/>
+      <w:r>
+        <w:rPr>
+          <w:lang w:val="en-US"/>
+        </w:rPr>
+        <w:t xml:space="preserve"> is a whale pieces</w:t>
       </w:r>
       <w:r>
         <w:rPr>
@@ -2997,11 +3123,19 @@
           <w:lang w:val="en-US"/>
         </w:rPr>
       </w:pPr>
-      <w:r>
-        <w:rPr>
-          <w:lang w:val="en-US"/>
-        </w:rPr>
-        <w:t>mysticetes is a whale pieces</w:t>
+      <w:proofErr w:type="spellStart"/>
+      <w:r>
+        <w:rPr>
+          <w:lang w:val="en-US"/>
+        </w:rPr>
+        <w:t>mysticetes</w:t>
+      </w:r>
+      <w:proofErr w:type="spellEnd"/>
+      <w:r>
+        <w:rPr>
+          <w:lang w:val="en-US"/>
+        </w:rPr>
+        <w:t xml:space="preserve"> is a whale pieces</w:t>
       </w:r>
       <w:r>
         <w:rPr>
@@ -3237,12 +3371,21 @@
           <w:lang w:val="en-US"/>
         </w:rPr>
       </w:pPr>
+      <w:proofErr w:type="spellStart"/>
       <w:r>
         <w:rPr>
           <w:i/>
           <w:lang w:val="en-US"/>
         </w:rPr>
-        <w:t xml:space="preserve">VoyageMind is an AI-powered travel assistant that curates personalized trips based on your past adventures, budget, and style. From flights and accommodations to activities and dining, our technology crafts seamless itineraries that match your preferences, ensuring stress-free and unforgettable journeys. Travel smarter, plan effortlessly, and explore the world—your way. </w:t>
+        <w:t>VoyageMind</w:t>
+      </w:r>
+      <w:proofErr w:type="spellEnd"/>
+      <w:r>
+        <w:rPr>
+          <w:i/>
+          <w:lang w:val="en-US"/>
+        </w:rPr>
+        <w:t xml:space="preserve"> is an AI-powered travel assistant that curates personalized trips based on your past adventures, budget, and style. From flights and accommodations to activities and dining, our technology crafts seamless itineraries that match your preferences, ensuring stress-free and unforgettable journeys. Travel smarter, plan effortlessly, and explore the world—your way. </w:t>
       </w:r>
     </w:p>
     <w:p>
@@ -3650,12 +3793,14 @@
         </w:rPr>
         <w:t xml:space="preserve">If you decide to invest in </w:t>
       </w:r>
+      <w:proofErr w:type="spellStart"/>
       <w:r>
         <w:rPr>
           <w:lang w:val="en-US"/>
         </w:rPr>
         <w:t>VoyageMind</w:t>
       </w:r>
+      <w:proofErr w:type="spellEnd"/>
       <w:r>
         <w:rPr>
           <w:lang w:val="en-US"/>
@@ -3769,7 +3914,21 @@
         <w:rPr>
           <w:lang w:val="en-US"/>
         </w:rPr>
-        <w:t xml:space="preserve">Recall that VoyageMind’s </w:t>
+        <w:t xml:space="preserve">Recall that </w:t>
+      </w:r>
+      <w:proofErr w:type="spellStart"/>
+      <w:r>
+        <w:rPr>
+          <w:lang w:val="en-US"/>
+        </w:rPr>
+        <w:t>VoyageMind’s</w:t>
+      </w:r>
+      <w:proofErr w:type="spellEnd"/>
+      <w:r>
+        <w:rPr>
+          <w:lang w:val="en-US"/>
+        </w:rPr>
+        <w:t xml:space="preserve"> </w:t>
       </w:r>
       <w:r>
         <w:rPr>
@@ -3847,7 +4006,21 @@
         <w:rPr>
           <w:lang w:val="en-US"/>
         </w:rPr>
-        <w:t>would you invest in VoyageMind?</w:t>
+        <w:t xml:space="preserve">would you invest in </w:t>
+      </w:r>
+      <w:proofErr w:type="spellStart"/>
+      <w:r>
+        <w:rPr>
+          <w:lang w:val="en-US"/>
+        </w:rPr>
+        <w:t>VoyageMind</w:t>
+      </w:r>
+      <w:proofErr w:type="spellEnd"/>
+      <w:r>
+        <w:rPr>
+          <w:lang w:val="en-US"/>
+        </w:rPr>
+        <w:t>?</w:t>
       </w:r>
     </w:p>
     <w:p>
@@ -5094,8 +5267,16 @@
         <w:rPr>
           <w:lang w:val="en-US"/>
         </w:rPr>
-        <w:t>Info from wikipedia</w:t>
-      </w:r>
+        <w:t xml:space="preserve">Info from </w:t>
+      </w:r>
+      <w:proofErr w:type="spellStart"/>
+      <w:r>
+        <w:rPr>
+          <w:lang w:val="en-US"/>
+        </w:rPr>
+        <w:t>wikipedia</w:t>
+      </w:r>
+      <w:proofErr w:type="spellEnd"/>
     </w:p>
   </w:comment>
   <w:comment w:id="3" w:author="Hanh Le" w:date="2025-02-27T17:13:00Z" w:initials="HL">

</xml_diff>